<commit_message>
Updated Report and Added Poster
</commit_message>
<xml_diff>
--- a/Taste of Home Report.docx
+++ b/Taste of Home Report.docx
@@ -705,7 +705,15 @@
                 <w:iCs/>
                 <w:color w:val="000000"/>
               </w:rPr>
-              <w:t>Sowmya Srinivas</w:t>
+              <w:t xml:space="preserve">Sowmya </w:t>
+            </w:r>
+            <w:r>
+              <w:rPr>
+                <w:rFonts w:ascii="Times New Roman" w:hAnsi="Times New Roman" w:cs="Times New Roman"/>
+                <w:iCs/>
+                <w:color w:val="000000"/>
+              </w:rPr>
+              <w:t>BP</w:t>
             </w:r>
             <w:r>
               <w:rPr>
@@ -1182,25 +1190,7 @@
           <w:i/>
           <w:color w:val="000000"/>
         </w:rPr>
-        <w:t xml:space="preserve">is a </w:t>
-      </w:r>
-      <w:proofErr w:type="spellStart"/>
-      <w:r>
-        <w:rPr>
-          <w:rFonts w:ascii="Times New Roman" w:hAnsi="Times New Roman"/>
-          <w:i/>
-          <w:color w:val="000000"/>
-        </w:rPr>
-        <w:t>bonafide</w:t>
-      </w:r>
-      <w:proofErr w:type="spellEnd"/>
-      <w:r>
-        <w:rPr>
-          <w:rFonts w:ascii="Times New Roman" w:hAnsi="Times New Roman"/>
-          <w:i/>
-          <w:color w:val="000000"/>
-        </w:rPr>
-        <w:t xml:space="preserve"> work carried out by</w:t>
+        <w:t>is a bonafide work carried out by</w:t>
       </w:r>
     </w:p>
     <w:p>
@@ -1561,7 +1551,14 @@
                 <w:rFonts w:ascii="Times New Roman" w:hAnsi="Times New Roman"/>
                 <w:color w:val="000000"/>
               </w:rPr>
-              <w:t>Sowmya Srinivas</w:t>
+              <w:t xml:space="preserve">Sowmya </w:t>
+            </w:r>
+            <w:r>
+              <w:rPr>
+                <w:rFonts w:ascii="Times New Roman" w:hAnsi="Times New Roman"/>
+                <w:color w:val="000000"/>
+              </w:rPr>
+              <w:t>BP</w:t>
             </w:r>
             <w:r>
               <w:rPr>
@@ -2149,7 +2146,7 @@
           <w:bCs/>
           <w:color w:val="000000"/>
         </w:rPr>
-        <w:t>Sowmya Srinivas</w:t>
+        <w:t xml:space="preserve">Sowmya </w:t>
       </w:r>
       <w:r>
         <w:rPr>
@@ -2158,6 +2155,15 @@
           <w:bCs/>
           <w:color w:val="000000"/>
         </w:rPr>
+        <w:t>BP</w:t>
+      </w:r>
+      <w:r>
+        <w:rPr>
+          <w:rFonts w:ascii="Times New Roman" w:hAnsi="Times New Roman" w:cs="Times New Roman"/>
+          <w:b/>
+          <w:bCs/>
+          <w:color w:val="000000"/>
+        </w:rPr>
         <w:t>,</w:t>
       </w:r>
       <w:r>
@@ -2179,23 +2185,7 @@
           <w:rFonts w:ascii="Times New Roman" w:hAnsi="Times New Roman" w:cs="Times New Roman"/>
           <w:color w:val="000000"/>
         </w:rPr>
-        <w:t xml:space="preserve">, PES University, and is being submitted in partial </w:t>
-      </w:r>
-      <w:proofErr w:type="spellStart"/>
-      <w:r>
-        <w:rPr>
-          <w:rFonts w:ascii="Times New Roman" w:hAnsi="Times New Roman" w:cs="Times New Roman"/>
-          <w:color w:val="000000"/>
-        </w:rPr>
-        <w:t>fulfillment</w:t>
-      </w:r>
-      <w:proofErr w:type="spellEnd"/>
-      <w:r>
-        <w:rPr>
-          <w:rFonts w:ascii="Times New Roman" w:hAnsi="Times New Roman" w:cs="Times New Roman"/>
-          <w:color w:val="000000"/>
-        </w:rPr>
-        <w:t xml:space="preserve"> of the requirements for completion of 3</w:t>
+        <w:t>, PES University, and is being submitted in partial fulfillment of the requirements for completion of 3</w:t>
       </w:r>
       <w:r>
         <w:rPr>
@@ -2494,7 +2484,23 @@
           <w:b/>
           <w:bCs/>
         </w:rPr>
-        <w:t xml:space="preserve">Chapter 1 INTRODUCTION............................................................................................................................ </w:t>
+        <w:t>Chapter 1 INTRODUCTION.................................................................................................................</w:t>
+      </w:r>
+      <w:r>
+        <w:rPr>
+          <w:rFonts w:ascii="Times New Roman" w:hAnsi="Times New Roman" w:cs="Times New Roman"/>
+          <w:b/>
+          <w:bCs/>
+        </w:rPr>
+        <w:t>................</w:t>
+      </w:r>
+      <w:r>
+        <w:rPr>
+          <w:rFonts w:ascii="Times New Roman" w:hAnsi="Times New Roman" w:cs="Times New Roman"/>
+          <w:b/>
+          <w:bCs/>
+        </w:rPr>
+        <w:t xml:space="preserve">........... </w:t>
       </w:r>
       <w:r>
         <w:rPr>
@@ -2532,7 +2538,19 @@
         <w:rPr>
           <w:rFonts w:ascii="Times New Roman" w:hAnsi="Times New Roman" w:cs="Times New Roman"/>
         </w:rPr>
-        <w:t xml:space="preserve">PROJECT DESCRIPTION............................................................................................................. </w:t>
+        <w:t>PROJECT DESCRIPTION.................................................................................</w:t>
+      </w:r>
+      <w:r>
+        <w:rPr>
+          <w:rFonts w:ascii="Times New Roman" w:hAnsi="Times New Roman" w:cs="Times New Roman"/>
+        </w:rPr>
+        <w:t>...................</w:t>
+      </w:r>
+      <w:r>
+        <w:rPr>
+          <w:rFonts w:ascii="Times New Roman" w:hAnsi="Times New Roman" w:cs="Times New Roman"/>
+        </w:rPr>
+        <w:t xml:space="preserve">............................ </w:t>
       </w:r>
       <w:r>
         <w:rPr>
@@ -2560,19 +2578,19 @@
           <w:rFonts w:ascii="Times New Roman" w:hAnsi="Times New Roman" w:cs="Times New Roman"/>
         </w:rPr>
         <w:tab/>
-        <w:t>1.2 PROBLEM DEFINITION</w:t>
-      </w:r>
-      <w:r>
-        <w:rPr>
-          <w:rFonts w:ascii="Times New Roman" w:hAnsi="Times New Roman" w:cs="Times New Roman"/>
-        </w:rPr>
-        <w:t>................................................................................................................</w:t>
-      </w:r>
-      <w:r>
-        <w:rPr>
-          <w:rFonts w:ascii="Times New Roman" w:hAnsi="Times New Roman" w:cs="Times New Roman"/>
-        </w:rPr>
-        <w:t>1</w:t>
+        <w:t>1.2 PROBLEM DEFINITION.............................................................................................</w:t>
+      </w:r>
+      <w:r>
+        <w:rPr>
+          <w:rFonts w:ascii="Times New Roman" w:hAnsi="Times New Roman" w:cs="Times New Roman"/>
+        </w:rPr>
+        <w:t>..................</w:t>
+      </w:r>
+      <w:r>
+        <w:rPr>
+          <w:rFonts w:ascii="Times New Roman" w:hAnsi="Times New Roman" w:cs="Times New Roman"/>
+        </w:rPr>
+        <w:t>...................1</w:t>
       </w:r>
     </w:p>
     <w:p>
@@ -2588,19 +2606,25 @@
           <w:rFonts w:ascii="Times New Roman" w:hAnsi="Times New Roman" w:cs="Times New Roman"/>
         </w:rPr>
         <w:tab/>
-        <w:t>1.3 PROPOSED SOLUTION</w:t>
-      </w:r>
-      <w:r>
-        <w:rPr>
-          <w:rFonts w:ascii="Times New Roman" w:hAnsi="Times New Roman" w:cs="Times New Roman"/>
-        </w:rPr>
-        <w:t>.................................................................................................................</w:t>
-      </w:r>
-      <w:r>
-        <w:rPr>
-          <w:rFonts w:ascii="Times New Roman" w:hAnsi="Times New Roman" w:cs="Times New Roman"/>
-        </w:rPr>
-        <w:t>1</w:t>
+        <w:t>1.3 PROPOSED SOLUTION.............................................................................................</w:t>
+      </w:r>
+      <w:r>
+        <w:rPr>
+          <w:rFonts w:ascii="Times New Roman" w:hAnsi="Times New Roman" w:cs="Times New Roman"/>
+        </w:rPr>
+        <w:t>..................</w:t>
+      </w:r>
+      <w:r>
+        <w:rPr>
+          <w:rFonts w:ascii="Times New Roman" w:hAnsi="Times New Roman" w:cs="Times New Roman"/>
+        </w:rPr>
+        <w:t>....................</w:t>
+      </w:r>
+      <w:r>
+        <w:rPr>
+          <w:rFonts w:ascii="Times New Roman" w:hAnsi="Times New Roman" w:cs="Times New Roman"/>
+        </w:rPr>
+        <w:t>2</w:t>
       </w:r>
     </w:p>
     <w:p>
@@ -2616,48 +2640,25 @@
           <w:rFonts w:ascii="Times New Roman" w:hAnsi="Times New Roman" w:cs="Times New Roman"/>
         </w:rPr>
         <w:tab/>
-      </w:r>
-      <w:r>
-        <w:rPr>
-          <w:rFonts w:ascii="Times New Roman" w:hAnsi="Times New Roman" w:cs="Times New Roman"/>
-        </w:rPr>
-        <w:t>1.</w:t>
-      </w:r>
-      <w:r>
-        <w:rPr>
-          <w:rFonts w:ascii="Times New Roman" w:hAnsi="Times New Roman" w:cs="Times New Roman"/>
-        </w:rPr>
-        <w:t>4</w:t>
-      </w:r>
-      <w:r>
-        <w:rPr>
-          <w:rFonts w:ascii="Times New Roman" w:hAnsi="Times New Roman" w:cs="Times New Roman"/>
-        </w:rPr>
-        <w:t xml:space="preserve"> </w:t>
-      </w:r>
-      <w:r>
-        <w:rPr>
-          <w:rFonts w:ascii="Times New Roman" w:hAnsi="Times New Roman" w:cs="Times New Roman"/>
-        </w:rPr>
-        <w:t>PURPOSE</w:t>
-      </w:r>
-      <w:r>
-        <w:rPr>
-          <w:rFonts w:ascii="Times New Roman" w:hAnsi="Times New Roman" w:cs="Times New Roman"/>
-        </w:rPr>
-        <w:t>................................................................................................................</w:t>
-      </w:r>
-      <w:r>
-        <w:rPr>
-          <w:rFonts w:ascii="Times New Roman" w:hAnsi="Times New Roman" w:cs="Times New Roman"/>
-        </w:rPr>
-        <w:t>..........................</w:t>
-      </w:r>
-      <w:r>
-        <w:rPr>
-          <w:rFonts w:ascii="Times New Roman" w:hAnsi="Times New Roman" w:cs="Times New Roman"/>
-        </w:rPr>
-        <w:t>.1</w:t>
+        <w:t>1.4 PURPOSE....................................................................................................................</w:t>
+      </w:r>
+      <w:r>
+        <w:rPr>
+          <w:rFonts w:ascii="Times New Roman" w:hAnsi="Times New Roman" w:cs="Times New Roman"/>
+        </w:rPr>
+        <w:t>...............</w:t>
+      </w:r>
+      <w:r>
+        <w:rPr>
+          <w:rFonts w:ascii="Times New Roman" w:hAnsi="Times New Roman" w:cs="Times New Roman"/>
+        </w:rPr>
+        <w:t>.......................</w:t>
+      </w:r>
+      <w:r>
+        <w:rPr>
+          <w:rFonts w:ascii="Times New Roman" w:hAnsi="Times New Roman" w:cs="Times New Roman"/>
+        </w:rPr>
+        <w:t>2</w:t>
       </w:r>
     </w:p>
     <w:p>
@@ -2673,36 +2674,25 @@
           <w:rFonts w:ascii="Times New Roman" w:hAnsi="Times New Roman" w:cs="Times New Roman"/>
         </w:rPr>
         <w:tab/>
-      </w:r>
-      <w:r>
-        <w:rPr>
-          <w:rFonts w:ascii="Times New Roman" w:hAnsi="Times New Roman" w:cs="Times New Roman"/>
-        </w:rPr>
-        <w:t xml:space="preserve">1.3 </w:t>
-      </w:r>
-      <w:r>
-        <w:rPr>
-          <w:rFonts w:ascii="Times New Roman" w:hAnsi="Times New Roman" w:cs="Times New Roman"/>
-        </w:rPr>
-        <w:t>SCOPE</w:t>
-      </w:r>
-      <w:r>
-        <w:rPr>
-          <w:rFonts w:ascii="Times New Roman" w:hAnsi="Times New Roman" w:cs="Times New Roman"/>
-        </w:rPr>
-        <w:t>................................................................................................................</w:t>
-      </w:r>
-      <w:r>
-        <w:rPr>
-          <w:rFonts w:ascii="Times New Roman" w:hAnsi="Times New Roman" w:cs="Times New Roman"/>
-        </w:rPr>
-        <w:t>...................</w:t>
-      </w:r>
-      <w:r>
-        <w:rPr>
-          <w:rFonts w:ascii="Times New Roman" w:hAnsi="Times New Roman" w:cs="Times New Roman"/>
-        </w:rPr>
-        <w:t>.1</w:t>
+        <w:t>1.3 SCOPE...........................................................................................................</w:t>
+      </w:r>
+      <w:r>
+        <w:rPr>
+          <w:rFonts w:ascii="Times New Roman" w:hAnsi="Times New Roman" w:cs="Times New Roman"/>
+        </w:rPr>
+        <w:t>...........................</w:t>
+      </w:r>
+      <w:r>
+        <w:rPr>
+          <w:rFonts w:ascii="Times New Roman" w:hAnsi="Times New Roman" w:cs="Times New Roman"/>
+        </w:rPr>
+        <w:t>.........................</w:t>
+      </w:r>
+      <w:r>
+        <w:rPr>
+          <w:rFonts w:ascii="Times New Roman" w:hAnsi="Times New Roman" w:cs="Times New Roman"/>
+        </w:rPr>
+        <w:t>2</w:t>
       </w:r>
     </w:p>
     <w:p>
@@ -2721,15 +2711,31 @@
           <w:b/>
           <w:bCs/>
         </w:rPr>
-        <w:t>Chapter 2 LITERATURE SURVEY ................................................................................................................</w:t>
-      </w:r>
-      <w:r>
-        <w:rPr>
-          <w:rFonts w:ascii="Times New Roman" w:hAnsi="Times New Roman" w:cs="Times New Roman"/>
-          <w:b/>
-          <w:bCs/>
-        </w:rPr>
-        <w:t>4</w:t>
+        <w:t>Chapter 2 LITERATURE SURVEY ..................................................................................................</w:t>
+      </w:r>
+      <w:r>
+        <w:rPr>
+          <w:rFonts w:ascii="Times New Roman" w:hAnsi="Times New Roman" w:cs="Times New Roman"/>
+          <w:b/>
+          <w:bCs/>
+        </w:rPr>
+        <w:t>.................</w:t>
+      </w:r>
+      <w:r>
+        <w:rPr>
+          <w:rFonts w:ascii="Times New Roman" w:hAnsi="Times New Roman" w:cs="Times New Roman"/>
+          <w:b/>
+          <w:bCs/>
+        </w:rPr>
+        <w:t>..............</w:t>
+      </w:r>
+      <w:r>
+        <w:rPr>
+          <w:rFonts w:ascii="Times New Roman" w:hAnsi="Times New Roman" w:cs="Times New Roman"/>
+          <w:b/>
+          <w:bCs/>
+        </w:rPr>
+        <w:t>3</w:t>
       </w:r>
     </w:p>
     <w:p>
@@ -2745,13 +2751,25 @@
         <w:rPr>
           <w:rFonts w:ascii="Times New Roman" w:hAnsi="Times New Roman" w:cs="Times New Roman"/>
         </w:rPr>
-        <w:t>2.1 DOMAIN SURVEY .......................................................................................................................</w:t>
-      </w:r>
-      <w:r>
-        <w:rPr>
-          <w:rFonts w:ascii="Times New Roman" w:hAnsi="Times New Roman" w:cs="Times New Roman"/>
-        </w:rPr>
-        <w:t>4</w:t>
+        <w:t>2.1 DOMAIN SURVEY .....................................................................................................................</w:t>
+      </w:r>
+      <w:r>
+        <w:rPr>
+          <w:rFonts w:ascii="Times New Roman" w:hAnsi="Times New Roman" w:cs="Times New Roman"/>
+        </w:rPr>
+        <w:t>...................</w:t>
+      </w:r>
+      <w:r>
+        <w:rPr>
+          <w:rFonts w:ascii="Times New Roman" w:hAnsi="Times New Roman" w:cs="Times New Roman"/>
+        </w:rPr>
+        <w:t>..</w:t>
+      </w:r>
+      <w:r>
+        <w:rPr>
+          <w:rFonts w:ascii="Times New Roman" w:hAnsi="Times New Roman" w:cs="Times New Roman"/>
+        </w:rPr>
+        <w:t>3</w:t>
       </w:r>
     </w:p>
     <w:p>
@@ -2767,13 +2785,25 @@
         <w:rPr>
           <w:rFonts w:ascii="Times New Roman" w:hAnsi="Times New Roman" w:cs="Times New Roman"/>
         </w:rPr>
-        <w:t>2.2 RELATED WORK .........................................................................................................................</w:t>
-      </w:r>
-      <w:r>
-        <w:rPr>
-          <w:rFonts w:ascii="Times New Roman" w:hAnsi="Times New Roman" w:cs="Times New Roman"/>
-        </w:rPr>
-        <w:t>4</w:t>
+        <w:t>2.2 RELATED WORK ................................................................................................................</w:t>
+      </w:r>
+      <w:r>
+        <w:rPr>
+          <w:rFonts w:ascii="Times New Roman" w:hAnsi="Times New Roman" w:cs="Times New Roman"/>
+        </w:rPr>
+        <w:t>...................</w:t>
+      </w:r>
+      <w:r>
+        <w:rPr>
+          <w:rFonts w:ascii="Times New Roman" w:hAnsi="Times New Roman" w:cs="Times New Roman"/>
+        </w:rPr>
+        <w:t>.........</w:t>
+      </w:r>
+      <w:r>
+        <w:rPr>
+          <w:rFonts w:ascii="Times New Roman" w:hAnsi="Times New Roman" w:cs="Times New Roman"/>
+        </w:rPr>
+        <w:t>3</w:t>
       </w:r>
       <w:r>
         <w:rPr>
@@ -2795,13 +2825,25 @@
         <w:rPr>
           <w:rFonts w:ascii="Times New Roman" w:hAnsi="Times New Roman" w:cs="Times New Roman"/>
         </w:rPr>
-        <w:t>2.3 EXISTING SYSTEMS ..................................................................................................................</w:t>
-      </w:r>
-      <w:r>
-        <w:rPr>
-          <w:rFonts w:ascii="Times New Roman" w:hAnsi="Times New Roman" w:cs="Times New Roman"/>
-        </w:rPr>
-        <w:t>8</w:t>
+        <w:t>2.3 EXISTING SYSTEMS ............................................................................................</w:t>
+      </w:r>
+      <w:r>
+        <w:rPr>
+          <w:rFonts w:ascii="Times New Roman" w:hAnsi="Times New Roman" w:cs="Times New Roman"/>
+        </w:rPr>
+        <w:t>....................</w:t>
+      </w:r>
+      <w:r>
+        <w:rPr>
+          <w:rFonts w:ascii="Times New Roman" w:hAnsi="Times New Roman" w:cs="Times New Roman"/>
+        </w:rPr>
+        <w:t>......................</w:t>
+      </w:r>
+      <w:r>
+        <w:rPr>
+          <w:rFonts w:ascii="Times New Roman" w:hAnsi="Times New Roman" w:cs="Times New Roman"/>
+        </w:rPr>
+        <w:t>6</w:t>
       </w:r>
       <w:r>
         <w:rPr>
@@ -2823,13 +2865,25 @@
         <w:rPr>
           <w:rFonts w:ascii="Times New Roman" w:hAnsi="Times New Roman" w:cs="Times New Roman"/>
         </w:rPr>
-        <w:t>2.4 TECHNOLOGY SURVEY............................................................................................................</w:t>
-      </w:r>
-      <w:r>
-        <w:rPr>
-          <w:rFonts w:ascii="Times New Roman" w:hAnsi="Times New Roman" w:cs="Times New Roman"/>
-        </w:rPr>
-        <w:t>8</w:t>
+        <w:t>2.4 TECHNOLOGY SURVEY.......................................................................................................</w:t>
+      </w:r>
+      <w:r>
+        <w:rPr>
+          <w:rFonts w:ascii="Times New Roman" w:hAnsi="Times New Roman" w:cs="Times New Roman"/>
+        </w:rPr>
+        <w:t>.....................</w:t>
+      </w:r>
+      <w:r>
+        <w:rPr>
+          <w:rFonts w:ascii="Times New Roman" w:hAnsi="Times New Roman" w:cs="Times New Roman"/>
+        </w:rPr>
+        <w:t>.....</w:t>
+      </w:r>
+      <w:r>
+        <w:rPr>
+          <w:rFonts w:ascii="Times New Roman" w:hAnsi="Times New Roman" w:cs="Times New Roman"/>
+        </w:rPr>
+        <w:t>6</w:t>
       </w:r>
       <w:r>
         <w:rPr>
@@ -2854,15 +2908,31 @@
           <w:b/>
           <w:bCs/>
         </w:rPr>
-        <w:t>Chapter 3 HARDWARE AND SOFTWARE REQUIREMENTS..................................................................</w:t>
-      </w:r>
-      <w:r>
-        <w:rPr>
-          <w:rFonts w:ascii="Times New Roman" w:hAnsi="Times New Roman" w:cs="Times New Roman"/>
-          <w:b/>
-          <w:bCs/>
-        </w:rPr>
-        <w:t>9</w:t>
+        <w:t>Chapter 3 HARDWARE AND SOFTWARE REQUIREMENTS.................................</w:t>
+      </w:r>
+      <w:r>
+        <w:rPr>
+          <w:rFonts w:ascii="Times New Roman" w:hAnsi="Times New Roman" w:cs="Times New Roman"/>
+          <w:b/>
+          <w:bCs/>
+        </w:rPr>
+        <w:t>.................</w:t>
+      </w:r>
+      <w:r>
+        <w:rPr>
+          <w:rFonts w:ascii="Times New Roman" w:hAnsi="Times New Roman" w:cs="Times New Roman"/>
+          <w:b/>
+          <w:bCs/>
+        </w:rPr>
+        <w:t>.................................</w:t>
+      </w:r>
+      <w:r>
+        <w:rPr>
+          <w:rFonts w:ascii="Times New Roman" w:hAnsi="Times New Roman" w:cs="Times New Roman"/>
+          <w:b/>
+          <w:bCs/>
+        </w:rPr>
+        <w:t>7</w:t>
       </w:r>
       <w:r>
         <w:rPr>
@@ -2886,13 +2956,25 @@
         <w:rPr>
           <w:rFonts w:ascii="Times New Roman" w:hAnsi="Times New Roman" w:cs="Times New Roman"/>
         </w:rPr>
-        <w:t>3.1 HARDWARE REQUIREMENTS.................................................................................................</w:t>
-      </w:r>
-      <w:r>
-        <w:rPr>
-          <w:rFonts w:ascii="Times New Roman" w:hAnsi="Times New Roman" w:cs="Times New Roman"/>
-        </w:rPr>
-        <w:t>9</w:t>
+        <w:t>3.1 HARDWARE REQUIREMENTS.........................................................................</w:t>
+      </w:r>
+      <w:r>
+        <w:rPr>
+          <w:rFonts w:ascii="Times New Roman" w:hAnsi="Times New Roman" w:cs="Times New Roman"/>
+        </w:rPr>
+        <w:t>.....................</w:t>
+      </w:r>
+      <w:r>
+        <w:rPr>
+          <w:rFonts w:ascii="Times New Roman" w:hAnsi="Times New Roman" w:cs="Times New Roman"/>
+        </w:rPr>
+        <w:t>........................</w:t>
+      </w:r>
+      <w:r>
+        <w:rPr>
+          <w:rFonts w:ascii="Times New Roman" w:hAnsi="Times New Roman" w:cs="Times New Roman"/>
+        </w:rPr>
+        <w:t>7</w:t>
       </w:r>
       <w:r>
         <w:rPr>
@@ -2914,13 +2996,25 @@
         <w:rPr>
           <w:rFonts w:ascii="Times New Roman" w:hAnsi="Times New Roman" w:cs="Times New Roman"/>
         </w:rPr>
-        <w:t>3.2 SOFTWARE REQUIREMENTS .................................................................................................</w:t>
-      </w:r>
-      <w:r>
-        <w:rPr>
-          <w:rFonts w:ascii="Times New Roman" w:hAnsi="Times New Roman" w:cs="Times New Roman"/>
-        </w:rPr>
-        <w:t>9</w:t>
+        <w:t>3.2 SOFTWARE REQUIREMENTS ...........................................................................................</w:t>
+      </w:r>
+      <w:r>
+        <w:rPr>
+          <w:rFonts w:ascii="Times New Roman" w:hAnsi="Times New Roman" w:cs="Times New Roman"/>
+        </w:rPr>
+        <w:t>.....................</w:t>
+      </w:r>
+      <w:r>
+        <w:rPr>
+          <w:rFonts w:ascii="Times New Roman" w:hAnsi="Times New Roman" w:cs="Times New Roman"/>
+        </w:rPr>
+        <w:t>......</w:t>
+      </w:r>
+      <w:r>
+        <w:rPr>
+          <w:rFonts w:ascii="Times New Roman" w:hAnsi="Times New Roman" w:cs="Times New Roman"/>
+        </w:rPr>
+        <w:t>7</w:t>
       </w:r>
     </w:p>
     <w:p>
@@ -2955,15 +3049,31 @@
           <w:b/>
           <w:bCs/>
         </w:rPr>
-        <w:t>.......1</w:t>
-      </w:r>
-      <w:r>
-        <w:rPr>
-          <w:rFonts w:ascii="Times New Roman" w:hAnsi="Times New Roman" w:cs="Times New Roman"/>
-          <w:b/>
-          <w:bCs/>
-        </w:rPr>
-        <w:t>0</w:t>
+        <w:t>..</w:t>
+      </w:r>
+      <w:r>
+        <w:rPr>
+          <w:rFonts w:ascii="Times New Roman" w:hAnsi="Times New Roman" w:cs="Times New Roman"/>
+          <w:b/>
+          <w:bCs/>
+        </w:rPr>
+        <w:t>...................</w:t>
+      </w:r>
+      <w:r>
+        <w:rPr>
+          <w:rFonts w:ascii="Times New Roman" w:hAnsi="Times New Roman" w:cs="Times New Roman"/>
+          <w:b/>
+          <w:bCs/>
+        </w:rPr>
+        <w:t>.....</w:t>
+      </w:r>
+      <w:r>
+        <w:rPr>
+          <w:rFonts w:ascii="Times New Roman" w:hAnsi="Times New Roman" w:cs="Times New Roman"/>
+          <w:b/>
+          <w:bCs/>
+        </w:rPr>
+        <w:t>8</w:t>
       </w:r>
       <w:r>
         <w:rPr>
@@ -2987,13 +3097,25 @@
         <w:rPr>
           <w:rFonts w:ascii="Times New Roman" w:hAnsi="Times New Roman" w:cs="Times New Roman"/>
         </w:rPr>
-        <w:t>4.1 USERS ..........................................................................................................................................1</w:t>
-      </w:r>
-      <w:r>
-        <w:rPr>
-          <w:rFonts w:ascii="Times New Roman" w:hAnsi="Times New Roman" w:cs="Times New Roman"/>
-        </w:rPr>
-        <w:t>0</w:t>
+        <w:t>4.1 USERS .......................................................................................................................................</w:t>
+      </w:r>
+      <w:r>
+        <w:rPr>
+          <w:rFonts w:ascii="Times New Roman" w:hAnsi="Times New Roman" w:cs="Times New Roman"/>
+        </w:rPr>
+        <w:t>.....................</w:t>
+      </w:r>
+      <w:r>
+        <w:rPr>
+          <w:rFonts w:ascii="Times New Roman" w:hAnsi="Times New Roman" w:cs="Times New Roman"/>
+        </w:rPr>
+        <w:t>...</w:t>
+      </w:r>
+      <w:r>
+        <w:rPr>
+          <w:rFonts w:ascii="Times New Roman" w:hAnsi="Times New Roman" w:cs="Times New Roman"/>
+        </w:rPr>
+        <w:t>8</w:t>
       </w:r>
       <w:r>
         <w:rPr>
@@ -3015,13 +3137,25 @@
         <w:rPr>
           <w:rFonts w:ascii="Times New Roman" w:hAnsi="Times New Roman" w:cs="Times New Roman"/>
         </w:rPr>
-        <w:t>4.2 FUNCTIONAL REQUIREMENTS .............................................................................................1</w:t>
-      </w:r>
-      <w:r>
-        <w:rPr>
-          <w:rFonts w:ascii="Times New Roman" w:hAnsi="Times New Roman" w:cs="Times New Roman"/>
-        </w:rPr>
-        <w:t>0</w:t>
+        <w:t>4.2 FUNCTIONAL REQUIREMENTS ....................................................................................</w:t>
+      </w:r>
+      <w:r>
+        <w:rPr>
+          <w:rFonts w:ascii="Times New Roman" w:hAnsi="Times New Roman" w:cs="Times New Roman"/>
+        </w:rPr>
+        <w:t>......................</w:t>
+      </w:r>
+      <w:r>
+        <w:rPr>
+          <w:rFonts w:ascii="Times New Roman" w:hAnsi="Times New Roman" w:cs="Times New Roman"/>
+        </w:rPr>
+        <w:t>........</w:t>
+      </w:r>
+      <w:r>
+        <w:rPr>
+          <w:rFonts w:ascii="Times New Roman" w:hAnsi="Times New Roman" w:cs="Times New Roman"/>
+        </w:rPr>
+        <w:t>8</w:t>
       </w:r>
     </w:p>
     <w:p>
@@ -3037,19 +3171,25 @@
         <w:rPr>
           <w:rFonts w:ascii="Times New Roman" w:hAnsi="Times New Roman" w:cs="Times New Roman"/>
         </w:rPr>
-        <w:t>4.3 NON-FUNCTIONAL REQUIREMENTS ...................................................................................1</w:t>
-      </w:r>
-      <w:r>
-        <w:rPr>
-          <w:rFonts w:ascii="Times New Roman" w:hAnsi="Times New Roman" w:cs="Times New Roman"/>
-        </w:rPr>
-        <w:t>0</w:t>
-      </w:r>
-      <w:r>
-        <w:rPr>
-          <w:rFonts w:ascii="Times New Roman" w:hAnsi="Times New Roman" w:cs="Times New Roman"/>
-        </w:rPr>
-        <w:t xml:space="preserve"> </w:t>
+        <w:t>4.3 NON-FUNCTIONAL REQUIREMENTS ...........................................................................</w:t>
+      </w:r>
+      <w:r>
+        <w:rPr>
+          <w:rFonts w:ascii="Times New Roman" w:hAnsi="Times New Roman" w:cs="Times New Roman"/>
+        </w:rPr>
+        <w:t>.....................</w:t>
+      </w:r>
+      <w:r>
+        <w:rPr>
+          <w:rFonts w:ascii="Times New Roman" w:hAnsi="Times New Roman" w:cs="Times New Roman"/>
+        </w:rPr>
+        <w:t>........</w:t>
+      </w:r>
+      <w:r>
+        <w:rPr>
+          <w:rFonts w:ascii="Times New Roman" w:hAnsi="Times New Roman" w:cs="Times New Roman"/>
+        </w:rPr>
+        <w:t>8</w:t>
       </w:r>
     </w:p>
     <w:p>
@@ -3068,15 +3208,31 @@
           <w:b/>
           <w:bCs/>
         </w:rPr>
-        <w:t>Chapter 5 SYSTEM DESIGN ........................................................................................................................1</w:t>
-      </w:r>
-      <w:r>
-        <w:rPr>
-          <w:rFonts w:ascii="Times New Roman" w:hAnsi="Times New Roman" w:cs="Times New Roman"/>
-          <w:b/>
-          <w:bCs/>
-        </w:rPr>
-        <w:t>1</w:t>
+        <w:t>Chapter 5 SYSTEM DESIGN ..................................................................................................</w:t>
+      </w:r>
+      <w:r>
+        <w:rPr>
+          <w:rFonts w:ascii="Times New Roman" w:hAnsi="Times New Roman" w:cs="Times New Roman"/>
+          <w:b/>
+          <w:bCs/>
+        </w:rPr>
+        <w:t>....................</w:t>
+      </w:r>
+      <w:r>
+        <w:rPr>
+          <w:rFonts w:ascii="Times New Roman" w:hAnsi="Times New Roman" w:cs="Times New Roman"/>
+          <w:b/>
+          <w:bCs/>
+        </w:rPr>
+        <w:t>......................</w:t>
+      </w:r>
+      <w:r>
+        <w:rPr>
+          <w:rFonts w:ascii="Times New Roman" w:hAnsi="Times New Roman" w:cs="Times New Roman"/>
+          <w:b/>
+          <w:bCs/>
+        </w:rPr>
+        <w:t>9</w:t>
       </w:r>
       <w:r>
         <w:rPr>
@@ -3100,7 +3256,19 @@
         <w:rPr>
           <w:rFonts w:ascii="Times New Roman" w:hAnsi="Times New Roman" w:cs="Times New Roman"/>
         </w:rPr>
-        <w:t>5.1 ARCHITECTURE DIAGRAM ...................................................................................................</w:t>
+        <w:t>5.1 ARCHITECTURE DIAGRAM ...........................................................................................</w:t>
+      </w:r>
+      <w:r>
+        <w:rPr>
+          <w:rFonts w:ascii="Times New Roman" w:hAnsi="Times New Roman" w:cs="Times New Roman"/>
+        </w:rPr>
+        <w:t>.....................</w:t>
+      </w:r>
+      <w:r>
+        <w:rPr>
+          <w:rFonts w:ascii="Times New Roman" w:hAnsi="Times New Roman" w:cs="Times New Roman"/>
+        </w:rPr>
+        <w:t>........</w:t>
       </w:r>
       <w:r>
         <w:rPr>
@@ -3112,56 +3280,82 @@
         <w:rPr>
           <w:rFonts w:ascii="Times New Roman" w:hAnsi="Times New Roman" w:cs="Times New Roman"/>
         </w:rPr>
+        <w:t>9</w:t>
+      </w:r>
+    </w:p>
+    <w:p>
+      <w:pPr>
+        <w:spacing w:line="276" w:lineRule="auto"/>
+        <w:jc w:val="both"/>
+        <w:rPr>
+          <w:rFonts w:ascii="Times New Roman" w:hAnsi="Times New Roman" w:cs="Times New Roman"/>
+          <w:b/>
+          <w:bCs/>
+        </w:rPr>
+      </w:pPr>
+      <w:r>
+        <w:rPr>
+          <w:rFonts w:ascii="Times New Roman" w:hAnsi="Times New Roman" w:cs="Times New Roman"/>
+          <w:b/>
+          <w:bCs/>
+        </w:rPr>
+        <w:t>Chapter 6 DETAILED DESIGN .................................................................................................................</w:t>
+      </w:r>
+      <w:r>
+        <w:rPr>
+          <w:rFonts w:ascii="Times New Roman" w:hAnsi="Times New Roman" w:cs="Times New Roman"/>
+          <w:b/>
+          <w:bCs/>
+        </w:rPr>
+        <w:t>.</w:t>
+      </w:r>
+      <w:r>
+        <w:rPr>
+          <w:rFonts w:ascii="Times New Roman" w:hAnsi="Times New Roman" w:cs="Times New Roman"/>
+          <w:b/>
+          <w:bCs/>
+        </w:rPr>
+        <w:t>.</w:t>
+      </w:r>
+      <w:r>
+        <w:rPr>
+          <w:rFonts w:ascii="Times New Roman" w:hAnsi="Times New Roman" w:cs="Times New Roman"/>
+          <w:b/>
+          <w:bCs/>
+        </w:rPr>
+        <w:t>................</w:t>
+      </w:r>
+      <w:r>
+        <w:rPr>
+          <w:rFonts w:ascii="Times New Roman" w:hAnsi="Times New Roman" w:cs="Times New Roman"/>
+          <w:b/>
+          <w:bCs/>
+        </w:rPr>
+        <w:t>..</w:t>
+      </w:r>
+      <w:r>
+        <w:rPr>
+          <w:rFonts w:ascii="Times New Roman" w:hAnsi="Times New Roman" w:cs="Times New Roman"/>
+          <w:b/>
+          <w:bCs/>
+        </w:rPr>
+        <w:t>.</w:t>
+      </w:r>
+      <w:r>
+        <w:rPr>
+          <w:rFonts w:ascii="Times New Roman" w:hAnsi="Times New Roman" w:cs="Times New Roman"/>
+          <w:b/>
+          <w:bCs/>
+        </w:rPr>
         <w:t>1</w:t>
       </w:r>
       <w:r>
         <w:rPr>
           <w:rFonts w:ascii="Times New Roman" w:hAnsi="Times New Roman" w:cs="Times New Roman"/>
-        </w:rPr>
-        <w:t>1</w:t>
-      </w:r>
-    </w:p>
-    <w:p>
-      <w:pPr>
-        <w:spacing w:line="276" w:lineRule="auto"/>
-        <w:jc w:val="both"/>
-        <w:rPr>
-          <w:rFonts w:ascii="Times New Roman" w:hAnsi="Times New Roman" w:cs="Times New Roman"/>
-          <w:b/>
-          <w:bCs/>
-        </w:rPr>
-      </w:pPr>
-      <w:r>
-        <w:rPr>
-          <w:rFonts w:ascii="Times New Roman" w:hAnsi="Times New Roman" w:cs="Times New Roman"/>
-          <w:b/>
-          <w:bCs/>
-        </w:rPr>
-        <w:t>Chapter 6 DETAILED DESIGN ....................................................................................................................</w:t>
-      </w:r>
-      <w:r>
-        <w:rPr>
-          <w:rFonts w:ascii="Times New Roman" w:hAnsi="Times New Roman" w:cs="Times New Roman"/>
-          <w:b/>
-          <w:bCs/>
-        </w:rPr>
-        <w:t>.</w:t>
-      </w:r>
-      <w:r>
-        <w:rPr>
-          <w:rFonts w:ascii="Times New Roman" w:hAnsi="Times New Roman" w:cs="Times New Roman"/>
-          <w:b/>
-          <w:bCs/>
-        </w:rPr>
-        <w:t>1</w:t>
-      </w:r>
-      <w:r>
-        <w:rPr>
-          <w:rFonts w:ascii="Times New Roman" w:hAnsi="Times New Roman" w:cs="Times New Roman"/>
-          <w:b/>
-          <w:bCs/>
-        </w:rPr>
-        <w:t>2</w:t>
+          <w:b/>
+          <w:bCs/>
+        </w:rPr>
+        <w:t>0</w:t>
       </w:r>
       <w:r>
         <w:rPr>
@@ -3197,7 +3391,19 @@
         <w:rPr>
           <w:rFonts w:ascii="Times New Roman" w:hAnsi="Times New Roman" w:cs="Times New Roman"/>
         </w:rPr>
-        <w:t xml:space="preserve"> CLASS DIAGRAM ......................................................................................................................</w:t>
+        <w:t xml:space="preserve"> CLASS DIAGRAM ..........................................................................................................</w:t>
+      </w:r>
+      <w:r>
+        <w:rPr>
+          <w:rFonts w:ascii="Times New Roman" w:hAnsi="Times New Roman" w:cs="Times New Roman"/>
+        </w:rPr>
+        <w:t>...................</w:t>
+      </w:r>
+      <w:r>
+        <w:rPr>
+          <w:rFonts w:ascii="Times New Roman" w:hAnsi="Times New Roman" w:cs="Times New Roman"/>
+        </w:rPr>
+        <w:t>............</w:t>
       </w:r>
       <w:r>
         <w:rPr>
@@ -3209,7 +3415,7 @@
         <w:rPr>
           <w:rFonts w:ascii="Times New Roman" w:hAnsi="Times New Roman" w:cs="Times New Roman"/>
         </w:rPr>
-        <w:t>2</w:t>
+        <w:t>0</w:t>
       </w:r>
     </w:p>
     <w:p>
@@ -3237,7 +3443,19 @@
         <w:rPr>
           <w:rFonts w:ascii="Times New Roman" w:hAnsi="Times New Roman" w:cs="Times New Roman"/>
         </w:rPr>
-        <w:t xml:space="preserve"> USE CASE DIAGRAM.................................................................................................................</w:t>
+        <w:t xml:space="preserve"> USE CASE DIAGRAM.........................................................................................................</w:t>
+      </w:r>
+      <w:r>
+        <w:rPr>
+          <w:rFonts w:ascii="Times New Roman" w:hAnsi="Times New Roman" w:cs="Times New Roman"/>
+        </w:rPr>
+        <w:t>...................</w:t>
+      </w:r>
+      <w:r>
+        <w:rPr>
+          <w:rFonts w:ascii="Times New Roman" w:hAnsi="Times New Roman" w:cs="Times New Roman"/>
+        </w:rPr>
+        <w:t>........</w:t>
       </w:r>
       <w:r>
         <w:rPr>
@@ -3249,7 +3467,7 @@
         <w:rPr>
           <w:rFonts w:ascii="Times New Roman" w:hAnsi="Times New Roman" w:cs="Times New Roman"/>
         </w:rPr>
-        <w:t>4</w:t>
+        <w:t>2</w:t>
       </w:r>
     </w:p>
     <w:p>
@@ -3283,13 +3501,19 @@
         <w:rPr>
           <w:rFonts w:ascii="Times New Roman" w:hAnsi="Times New Roman" w:cs="Times New Roman"/>
         </w:rPr>
+        <w:t>..................</w:t>
+      </w:r>
+      <w:r>
+        <w:rPr>
+          <w:rFonts w:ascii="Times New Roman" w:hAnsi="Times New Roman" w:cs="Times New Roman"/>
+        </w:rPr>
         <w:t>1</w:t>
       </w:r>
       <w:r>
         <w:rPr>
           <w:rFonts w:ascii="Times New Roman" w:hAnsi="Times New Roman" w:cs="Times New Roman"/>
         </w:rPr>
-        <w:t>6</w:t>
+        <w:t>4</w:t>
       </w:r>
     </w:p>
     <w:p>
@@ -3311,7 +3535,19 @@
         <w:rPr>
           <w:rFonts w:ascii="Times New Roman" w:hAnsi="Times New Roman" w:cs="Times New Roman"/>
         </w:rPr>
-        <w:t>22</w:t>
+        <w:t>...................</w:t>
+      </w:r>
+      <w:r>
+        <w:rPr>
+          <w:rFonts w:ascii="Times New Roman" w:hAnsi="Times New Roman" w:cs="Times New Roman"/>
+        </w:rPr>
+        <w:t>2</w:t>
+      </w:r>
+      <w:r>
+        <w:rPr>
+          <w:rFonts w:ascii="Times New Roman" w:hAnsi="Times New Roman" w:cs="Times New Roman"/>
+        </w:rPr>
+        <w:t>0</w:t>
       </w:r>
     </w:p>
     <w:p>
@@ -3330,7 +3566,23 @@
           <w:b/>
           <w:bCs/>
         </w:rPr>
-        <w:t>Chapter 7 IMPLEMENTATION ....................................................................................................................</w:t>
+        <w:t>Chapter 7 IMPLEMENTATION ...................................................................................................................</w:t>
+      </w:r>
+      <w:r>
+        <w:rPr>
+          <w:rFonts w:ascii="Times New Roman" w:hAnsi="Times New Roman" w:cs="Times New Roman"/>
+          <w:b/>
+          <w:bCs/>
+        </w:rPr>
+        <w:t>.................</w:t>
+      </w:r>
+      <w:r>
+        <w:rPr>
+          <w:rFonts w:ascii="Times New Roman" w:hAnsi="Times New Roman" w:cs="Times New Roman"/>
+          <w:b/>
+          <w:bCs/>
+        </w:rPr>
+        <w:t>.</w:t>
       </w:r>
       <w:r>
         <w:rPr>
@@ -3346,7 +3598,7 @@
           <w:b/>
           <w:bCs/>
         </w:rPr>
-        <w:t>5</w:t>
+        <w:t>3</w:t>
       </w:r>
       <w:r>
         <w:rPr>
@@ -3376,13 +3628,19 @@
         <w:rPr>
           <w:rFonts w:ascii="Times New Roman" w:hAnsi="Times New Roman" w:cs="Times New Roman"/>
         </w:rPr>
+        <w:t>...................</w:t>
+      </w:r>
+      <w:r>
+        <w:rPr>
+          <w:rFonts w:ascii="Times New Roman" w:hAnsi="Times New Roman" w:cs="Times New Roman"/>
+        </w:rPr>
         <w:t>2</w:t>
       </w:r>
       <w:r>
         <w:rPr>
           <w:rFonts w:ascii="Times New Roman" w:hAnsi="Times New Roman" w:cs="Times New Roman"/>
         </w:rPr>
-        <w:t>5</w:t>
+        <w:t>3</w:t>
       </w:r>
     </w:p>
     <w:p>
@@ -3401,39 +3659,39 @@
           <w:b/>
           <w:bCs/>
         </w:rPr>
-        <w:t xml:space="preserve">Chapter </w:t>
-      </w:r>
-      <w:r>
-        <w:rPr>
-          <w:rFonts w:ascii="Times New Roman" w:hAnsi="Times New Roman" w:cs="Times New Roman"/>
-          <w:b/>
-          <w:bCs/>
-        </w:rPr>
-        <w:t>8</w:t>
-      </w:r>
-      <w:r>
-        <w:rPr>
-          <w:rFonts w:ascii="Times New Roman" w:hAnsi="Times New Roman" w:cs="Times New Roman"/>
-          <w:b/>
-          <w:bCs/>
-        </w:rPr>
-        <w:t xml:space="preserve"> </w:t>
-      </w:r>
-      <w:r>
-        <w:rPr>
-          <w:rFonts w:ascii="Times New Roman" w:hAnsi="Times New Roman" w:cs="Times New Roman"/>
-          <w:b/>
-          <w:bCs/>
-        </w:rPr>
-        <w:t>SOFTWARE TESTING</w:t>
-      </w:r>
-      <w:r>
-        <w:rPr>
-          <w:rFonts w:ascii="Times New Roman" w:hAnsi="Times New Roman" w:cs="Times New Roman"/>
-          <w:b/>
-          <w:bCs/>
-        </w:rPr>
-        <w:t xml:space="preserve">..................................................................................................................25  </w:t>
+        <w:t>Chapter 8 SOFTWARE TESTING...............................................................................................................</w:t>
+      </w:r>
+      <w:r>
+        <w:rPr>
+          <w:rFonts w:ascii="Times New Roman" w:hAnsi="Times New Roman" w:cs="Times New Roman"/>
+          <w:b/>
+          <w:bCs/>
+        </w:rPr>
+        <w:t>................</w:t>
+      </w:r>
+      <w:r>
+        <w:rPr>
+          <w:rFonts w:ascii="Times New Roman" w:hAnsi="Times New Roman" w:cs="Times New Roman"/>
+          <w:b/>
+          <w:bCs/>
+        </w:rPr>
+        <w:t>...2</w:t>
+      </w:r>
+      <w:r>
+        <w:rPr>
+          <w:rFonts w:ascii="Times New Roman" w:hAnsi="Times New Roman" w:cs="Times New Roman"/>
+          <w:b/>
+          <w:bCs/>
+        </w:rPr>
+        <w:t>7</w:t>
+      </w:r>
+      <w:r>
+        <w:rPr>
+          <w:rFonts w:ascii="Times New Roman" w:hAnsi="Times New Roman" w:cs="Times New Roman"/>
+          <w:b/>
+          <w:bCs/>
+        </w:rPr>
+        <w:t xml:space="preserve">  </w:t>
       </w:r>
     </w:p>
     <w:p>
@@ -3449,25 +3707,25 @@
         <w:rPr>
           <w:rFonts w:ascii="Times New Roman" w:hAnsi="Times New Roman" w:cs="Times New Roman"/>
         </w:rPr>
-        <w:t>8</w:t>
-      </w:r>
-      <w:r>
-        <w:rPr>
-          <w:rFonts w:ascii="Times New Roman" w:hAnsi="Times New Roman" w:cs="Times New Roman"/>
-        </w:rPr>
-        <w:t xml:space="preserve">.1 </w:t>
-      </w:r>
-      <w:r>
-        <w:rPr>
-          <w:rFonts w:ascii="Times New Roman" w:hAnsi="Times New Roman" w:cs="Times New Roman"/>
-        </w:rPr>
-        <w:t>SOFTWARE TESTING</w:t>
-      </w:r>
-      <w:r>
-        <w:rPr>
-          <w:rFonts w:ascii="Times New Roman" w:hAnsi="Times New Roman" w:cs="Times New Roman"/>
-        </w:rPr>
-        <w:t>...................................................................................................................25</w:t>
+        <w:t>8.1 SOFTWARE TESTING..................................................................................................................</w:t>
+      </w:r>
+      <w:r>
+        <w:rPr>
+          <w:rFonts w:ascii="Times New Roman" w:hAnsi="Times New Roman" w:cs="Times New Roman"/>
+        </w:rPr>
+        <w:t>................</w:t>
+      </w:r>
+      <w:r>
+        <w:rPr>
+          <w:rFonts w:ascii="Times New Roman" w:hAnsi="Times New Roman" w:cs="Times New Roman"/>
+        </w:rPr>
+        <w:t>.2</w:t>
+      </w:r>
+      <w:r>
+        <w:rPr>
+          <w:rFonts w:ascii="Times New Roman" w:hAnsi="Times New Roman" w:cs="Times New Roman"/>
+        </w:rPr>
+        <w:t>7</w:t>
       </w:r>
     </w:p>
     <w:p>
@@ -3486,7 +3744,23 @@
           <w:b/>
           <w:bCs/>
         </w:rPr>
-        <w:t xml:space="preserve">Chapter </w:t>
+        <w:t>Chapter 9 CONCLUSION............................................................................................................................</w:t>
+      </w:r>
+      <w:r>
+        <w:rPr>
+          <w:rFonts w:ascii="Times New Roman" w:hAnsi="Times New Roman" w:cs="Times New Roman"/>
+          <w:b/>
+          <w:bCs/>
+        </w:rPr>
+        <w:t>................</w:t>
+      </w:r>
+      <w:r>
+        <w:rPr>
+          <w:rFonts w:ascii="Times New Roman" w:hAnsi="Times New Roman" w:cs="Times New Roman"/>
+          <w:b/>
+          <w:bCs/>
+        </w:rPr>
+        <w:t>....2</w:t>
       </w:r>
       <w:r>
         <w:rPr>
@@ -3502,39 +3776,7 @@
           <w:b/>
           <w:bCs/>
         </w:rPr>
-        <w:t xml:space="preserve"> </w:t>
-      </w:r>
-      <w:r>
-        <w:rPr>
-          <w:rFonts w:ascii="Times New Roman" w:hAnsi="Times New Roman" w:cs="Times New Roman"/>
-          <w:b/>
-          <w:bCs/>
-        </w:rPr>
-        <w:t>CONCLUSION</w:t>
-      </w:r>
-      <w:r>
-        <w:rPr>
-          <w:rFonts w:ascii="Times New Roman" w:hAnsi="Times New Roman" w:cs="Times New Roman"/>
-          <w:b/>
-          <w:bCs/>
-        </w:rPr>
-        <w:t>............</w:t>
-      </w:r>
-      <w:r>
-        <w:rPr>
-          <w:rFonts w:ascii="Times New Roman" w:hAnsi="Times New Roman" w:cs="Times New Roman"/>
-          <w:b/>
-          <w:bCs/>
-        </w:rPr>
-        <w:t>...</w:t>
-      </w:r>
-      <w:r>
-        <w:rPr>
-          <w:rFonts w:ascii="Times New Roman" w:hAnsi="Times New Roman" w:cs="Times New Roman"/>
-          <w:b/>
-          <w:bCs/>
-        </w:rPr>
-        <w:t xml:space="preserve">.................................................................................................................25  </w:t>
+        <w:t xml:space="preserve">  </w:t>
       </w:r>
     </w:p>
     <w:p>
@@ -3550,26 +3792,26 @@
         <w:rPr>
           <w:rFonts w:ascii="Times New Roman" w:hAnsi="Times New Roman" w:cs="Times New Roman"/>
         </w:rPr>
+        <w:t>9.1 CONCLUSION..........................................................................................................................</w:t>
+      </w:r>
+      <w:r>
+        <w:rPr>
+          <w:rFonts w:ascii="Times New Roman" w:hAnsi="Times New Roman" w:cs="Times New Roman"/>
+        </w:rPr>
+        <w:t>......................</w:t>
+      </w:r>
+      <w:r>
+        <w:rPr>
+          <w:rFonts w:ascii="Times New Roman" w:hAnsi="Times New Roman" w:cs="Times New Roman"/>
+        </w:rPr>
+        <w:t>2</w:t>
+      </w:r>
+      <w:r>
+        <w:rPr>
+          <w:rFonts w:ascii="Times New Roman" w:hAnsi="Times New Roman" w:cs="Times New Roman"/>
+        </w:rPr>
         <w:t>9</w:t>
       </w:r>
-      <w:r>
-        <w:rPr>
-          <w:rFonts w:ascii="Times New Roman" w:hAnsi="Times New Roman" w:cs="Times New Roman"/>
-        </w:rPr>
-        <w:t xml:space="preserve">.1 </w:t>
-      </w:r>
-      <w:r>
-        <w:rPr>
-          <w:rFonts w:ascii="Times New Roman" w:hAnsi="Times New Roman" w:cs="Times New Roman"/>
-        </w:rPr>
-        <w:t>CONCLUSION</w:t>
-      </w:r>
-      <w:r>
-        <w:rPr>
-          <w:rFonts w:ascii="Times New Roman" w:hAnsi="Times New Roman" w:cs="Times New Roman"/>
-        </w:rPr>
-        <w:t>..........................................................................................................................25</w:t>
-      </w:r>
     </w:p>
     <w:p>
       <w:pPr>
@@ -3587,39 +3829,39 @@
           <w:b/>
           <w:bCs/>
         </w:rPr>
-        <w:t xml:space="preserve">Chapter </w:t>
-      </w:r>
-      <w:r>
-        <w:rPr>
-          <w:rFonts w:ascii="Times New Roman" w:hAnsi="Times New Roman" w:cs="Times New Roman"/>
-          <w:b/>
-          <w:bCs/>
-        </w:rPr>
-        <w:t>10</w:t>
-      </w:r>
-      <w:r>
-        <w:rPr>
-          <w:rFonts w:ascii="Times New Roman" w:hAnsi="Times New Roman" w:cs="Times New Roman"/>
-          <w:b/>
-          <w:bCs/>
-        </w:rPr>
-        <w:t xml:space="preserve"> </w:t>
-      </w:r>
-      <w:r>
-        <w:rPr>
-          <w:rFonts w:ascii="Times New Roman" w:hAnsi="Times New Roman" w:cs="Times New Roman"/>
-          <w:b/>
-          <w:bCs/>
-        </w:rPr>
-        <w:t>BIBLIOGRAPHY……..</w:t>
-      </w:r>
-      <w:r>
-        <w:rPr>
-          <w:rFonts w:ascii="Times New Roman" w:hAnsi="Times New Roman" w:cs="Times New Roman"/>
-          <w:b/>
-          <w:bCs/>
-        </w:rPr>
-        <w:t xml:space="preserve">...............................................................................................................25  </w:t>
+        <w:t>Chapter 10 BIBLIOGRAPHY…….............................................................................................................</w:t>
+      </w:r>
+      <w:r>
+        <w:rPr>
+          <w:rFonts w:ascii="Times New Roman" w:hAnsi="Times New Roman" w:cs="Times New Roman"/>
+          <w:b/>
+          <w:bCs/>
+        </w:rPr>
+        <w:t>................</w:t>
+      </w:r>
+      <w:r>
+        <w:rPr>
+          <w:rFonts w:ascii="Times New Roman" w:hAnsi="Times New Roman" w:cs="Times New Roman"/>
+          <w:b/>
+          <w:bCs/>
+        </w:rPr>
+        <w:t>....</w:t>
+      </w:r>
+      <w:r>
+        <w:rPr>
+          <w:rFonts w:ascii="Times New Roman" w:hAnsi="Times New Roman" w:cs="Times New Roman"/>
+          <w:b/>
+          <w:bCs/>
+        </w:rPr>
+        <w:t>30</w:t>
+      </w:r>
+      <w:r>
+        <w:rPr>
+          <w:rFonts w:ascii="Times New Roman" w:hAnsi="Times New Roman" w:cs="Times New Roman"/>
+          <w:b/>
+          <w:bCs/>
+        </w:rPr>
+        <w:t xml:space="preserve">  </w:t>
       </w:r>
     </w:p>
     <w:p>
@@ -3749,23 +3991,7 @@
           <w:rFonts w:ascii="Times New Roman" w:hAnsi="Times New Roman" w:cs="Times New Roman"/>
           <w:spacing w:val="20"/>
         </w:rPr>
-        <w:t xml:space="preserve">Taste of Home is an innovative online platform designed to connect local food producers with consumers, creating a vibrant and supportive community around culinary delights. This MERN stack web application facilitates seamless interactions through user profiles, allowing talented food producers and enthusiastic consumers to showcase their specialties, expertise, and locations. Food producers can list their unique offerings, providing consumers with valuable insights into their culinary talents. The platform incorporates an integrated messaging system for direct communication, a robust review and rating system for transparency, and secure payment gateways to ensure smooth transactions. With a user-friendly dashboard featuring comprehensive order history, Taste of Home not only enhances the overall user experience but also contributes to building robust local economies and reducing food waste. Join us in celebrating local </w:t>
-      </w:r>
-      <w:proofErr w:type="spellStart"/>
-      <w:r>
-        <w:rPr>
-          <w:rFonts w:ascii="Times New Roman" w:hAnsi="Times New Roman" w:cs="Times New Roman"/>
-          <w:spacing w:val="20"/>
-        </w:rPr>
-        <w:t>flavors</w:t>
-      </w:r>
-      <w:proofErr w:type="spellEnd"/>
-      <w:r>
-        <w:rPr>
-          <w:rFonts w:ascii="Times New Roman" w:hAnsi="Times New Roman" w:cs="Times New Roman"/>
-          <w:spacing w:val="20"/>
-        </w:rPr>
-        <w:t>, fostering community connections, and redefining the way we experience and share homemade culinary delights.</w:t>
+        <w:t>Taste of Home is an innovative online platform designed to connect local food producers with consumers, creating a vibrant and supportive community around culinary delights. This MERN stack web application facilitates seamless interactions through user profiles, allowing talented food producers and enthusiastic consumers to showcase their specialties, expertise, and locations. Food producers can list their unique offerings, providing consumers with valuable insights into their culinary talents. The platform incorporates an integrated messaging system for direct communication, a robust review and rating system for transparency, and secure payment gateways to ensure smooth transactions. With a user-friendly dashboard featuring comprehensive order history, Taste of Home not only enhances the overall user experience but also contributes to building robust local economies and reducing food waste. Join us in celebrating local flavors, fostering community connections, and redefining the way we experience and share homemade culinary delights.</w:t>
       </w:r>
     </w:p>
     <w:p>
@@ -4264,23 +4490,7 @@
           <w:rFonts w:ascii="Times New Roman" w:hAnsi="Times New Roman" w:cs="Times New Roman"/>
           <w:spacing w:val="20"/>
         </w:rPr>
-        <w:t xml:space="preserve">Taste of Home web application is dedicated to building a vibrant ecosystem that celebrates and promotes local culinary talents. Beyond simplifying food ordering, it actively addresses issues like food waste by connecting consumers with local producers. This initiative supports local economies, creating a positive impact on both food producers and regional communities. Join us in celebrating local </w:t>
-      </w:r>
-      <w:proofErr w:type="spellStart"/>
-      <w:r>
-        <w:rPr>
-          <w:rFonts w:ascii="Times New Roman" w:hAnsi="Times New Roman" w:cs="Times New Roman"/>
-          <w:spacing w:val="20"/>
-        </w:rPr>
-        <w:t>flavors</w:t>
-      </w:r>
-      <w:proofErr w:type="spellEnd"/>
-      <w:r>
-        <w:rPr>
-          <w:rFonts w:ascii="Times New Roman" w:hAnsi="Times New Roman" w:cs="Times New Roman"/>
-          <w:spacing w:val="20"/>
-        </w:rPr>
-        <w:t xml:space="preserve"> while contributing to a more sustainable and community-centric food ecosystem.</w:t>
+        <w:t>Taste of Home web application is dedicated to building a vibrant ecosystem that celebrates and promotes local culinary talents. Beyond simplifying food ordering, it actively addresses issues like food waste by connecting consumers with local producers. This initiative supports local economies, creating a positive impact on both food producers and regional communities. Join us in celebrating local flavors while contributing to a more sustainable and community-centric food ecosystem.</w:t>
       </w:r>
       <w:r>
         <w:rPr>
@@ -4379,25 +4589,7 @@
           <w:rFonts w:ascii="Times New Roman" w:hAnsi="Times New Roman" w:cs="Times New Roman"/>
           <w:spacing w:val="20"/>
         </w:rPr>
-        <w:t xml:space="preserve">Local and </w:t>
-      </w:r>
-      <w:proofErr w:type="spellStart"/>
-      <w:proofErr w:type="gramStart"/>
-      <w:r>
-        <w:rPr>
-          <w:rFonts w:ascii="Times New Roman" w:hAnsi="Times New Roman" w:cs="Times New Roman"/>
-          <w:spacing w:val="20"/>
-        </w:rPr>
-        <w:t>Home made</w:t>
-      </w:r>
-      <w:proofErr w:type="spellEnd"/>
-      <w:proofErr w:type="gramEnd"/>
-      <w:r>
-        <w:rPr>
-          <w:rFonts w:ascii="Times New Roman" w:hAnsi="Times New Roman" w:cs="Times New Roman"/>
-          <w:spacing w:val="20"/>
-        </w:rPr>
-        <w:t xml:space="preserve"> </w:t>
+        <w:t xml:space="preserve">Local and Home made </w:t>
       </w:r>
       <w:r>
         <w:rPr>
@@ -4815,39 +5007,7 @@
           <w:rFonts w:ascii="Times New Roman" w:hAnsi="Times New Roman" w:cs="Times New Roman"/>
           <w:spacing w:val="20"/>
         </w:rPr>
-        <w:t xml:space="preserve">Authors: </w:t>
-      </w:r>
-      <w:proofErr w:type="spellStart"/>
-      <w:r>
-        <w:rPr>
-          <w:rFonts w:ascii="Times New Roman" w:hAnsi="Times New Roman" w:cs="Times New Roman"/>
-          <w:spacing w:val="20"/>
-        </w:rPr>
-        <w:t>Mahakpreet</w:t>
-      </w:r>
-      <w:proofErr w:type="spellEnd"/>
-      <w:r>
-        <w:rPr>
-          <w:rFonts w:ascii="Times New Roman" w:hAnsi="Times New Roman" w:cs="Times New Roman"/>
-          <w:spacing w:val="20"/>
-        </w:rPr>
-        <w:t xml:space="preserve"> Kaur Virdi, Shubhangi Gupta, Nitasha </w:t>
-      </w:r>
-      <w:proofErr w:type="spellStart"/>
-      <w:r>
-        <w:rPr>
-          <w:rFonts w:ascii="Times New Roman" w:hAnsi="Times New Roman" w:cs="Times New Roman"/>
-          <w:spacing w:val="20"/>
-        </w:rPr>
-        <w:t>Hasteer</w:t>
-      </w:r>
-      <w:proofErr w:type="spellEnd"/>
-      <w:r>
-        <w:rPr>
-          <w:rFonts w:ascii="Times New Roman" w:hAnsi="Times New Roman" w:cs="Times New Roman"/>
-          <w:spacing w:val="20"/>
-        </w:rPr>
-        <w:t>, Kashish Rastogi</w:t>
+        <w:t>Authors: Mahakpreet Kaur Virdi, Shubhangi Gupta, Nitasha Hasteer, Kashish Rastogi</w:t>
       </w:r>
       <w:r>
         <w:rPr>
@@ -4996,33 +5156,8 @@
           <w:rFonts w:ascii="Times New Roman" w:hAnsi="Times New Roman" w:cs="Times New Roman"/>
           <w:spacing w:val="20"/>
         </w:rPr>
-        <w:t xml:space="preserve">Author :- Amit </w:t>
-      </w:r>
-      <w:proofErr w:type="spellStart"/>
-      <w:r>
-        <w:rPr>
-          <w:rFonts w:ascii="Times New Roman" w:hAnsi="Times New Roman" w:cs="Times New Roman"/>
-          <w:spacing w:val="20"/>
-        </w:rPr>
-        <w:t>Shersingh</w:t>
-      </w:r>
-      <w:proofErr w:type="spellEnd"/>
-      <w:r>
-        <w:rPr>
-          <w:rFonts w:ascii="Times New Roman" w:hAnsi="Times New Roman" w:cs="Times New Roman"/>
-          <w:spacing w:val="20"/>
-        </w:rPr>
-        <w:t xml:space="preserve"> Chauhan, Abhishek Mishra, Sushil Bhardwaj, Sunita </w:t>
-      </w:r>
-      <w:proofErr w:type="spellStart"/>
-      <w:r>
-        <w:rPr>
-          <w:rFonts w:ascii="Times New Roman" w:hAnsi="Times New Roman" w:cs="Times New Roman"/>
-          <w:spacing w:val="20"/>
-        </w:rPr>
-        <w:t>Nandgave</w:t>
-      </w:r>
-      <w:proofErr w:type="spellEnd"/>
+        <w:t>Author :- Amit Shersingh Chauhan, Abhishek Mishra, Sushil Bhardwaj, Sunita Nandgave</w:t>
+      </w:r>
     </w:p>
     <w:p>
       <w:pPr>
@@ -5074,23 +5209,7 @@
           <w:rFonts w:ascii="Times New Roman" w:hAnsi="Times New Roman" w:cs="Times New Roman"/>
           <w:spacing w:val="20"/>
         </w:rPr>
-        <w:t xml:space="preserve">The research paper presents the development of a food ordering website called "Cooked with care" using the MERN stack (MongoDB, </w:t>
-      </w:r>
-      <w:proofErr w:type="spellStart"/>
-      <w:r>
-        <w:rPr>
-          <w:rFonts w:ascii="Times New Roman" w:hAnsi="Times New Roman" w:cs="Times New Roman"/>
-          <w:spacing w:val="20"/>
-        </w:rPr>
-        <w:t>ExpressJS</w:t>
-      </w:r>
-      <w:proofErr w:type="spellEnd"/>
-      <w:r>
-        <w:rPr>
-          <w:rFonts w:ascii="Times New Roman" w:hAnsi="Times New Roman" w:cs="Times New Roman"/>
-          <w:spacing w:val="20"/>
-        </w:rPr>
-        <w:t>, React, NodeJS) and other technologies such as AWS cloud storage.</w:t>
+        <w:t>The research paper presents the development of a food ordering website called "Cooked with care" using the MERN stack (MongoDB, ExpressJS, React, NodeJS) and other technologies such as AWS cloud storage.</w:t>
       </w:r>
     </w:p>
     <w:p>
@@ -5191,33 +5310,8 @@
           <w:spacing w:val="20"/>
         </w:rPr>
         <w:lastRenderedPageBreak/>
-        <w:t xml:space="preserve">Authors: Rita Layona, Budi Yulianto, </w:t>
-      </w:r>
-      <w:proofErr w:type="spellStart"/>
-      <w:r>
-        <w:rPr>
-          <w:rFonts w:ascii="Times New Roman" w:hAnsi="Times New Roman" w:cs="Times New Roman"/>
-          <w:spacing w:val="20"/>
-        </w:rPr>
-        <w:t>Yovita</w:t>
-      </w:r>
-      <w:proofErr w:type="spellEnd"/>
-      <w:r>
-        <w:rPr>
-          <w:rFonts w:ascii="Times New Roman" w:hAnsi="Times New Roman" w:cs="Times New Roman"/>
-          <w:spacing w:val="20"/>
-        </w:rPr>
-        <w:t xml:space="preserve"> </w:t>
-      </w:r>
-      <w:proofErr w:type="spellStart"/>
-      <w:r>
-        <w:rPr>
-          <w:rFonts w:ascii="Times New Roman" w:hAnsi="Times New Roman" w:cs="Times New Roman"/>
-          <w:spacing w:val="20"/>
-        </w:rPr>
-        <w:t>Tunardi</w:t>
-      </w:r>
-      <w:proofErr w:type="spellEnd"/>
+        <w:t>Authors: Rita Layona, Budi Yulianto, Yovita Tunardi</w:t>
+      </w:r>
       <w:r>
         <w:rPr>
           <w:rFonts w:ascii="Times New Roman" w:hAnsi="Times New Roman" w:cs="Times New Roman"/>
@@ -5369,23 +5463,7 @@
           <w:rFonts w:ascii="Times New Roman" w:hAnsi="Times New Roman" w:cs="Times New Roman"/>
           <w:spacing w:val="20"/>
         </w:rPr>
-        <w:t xml:space="preserve">Authors: Harsh Pathak, Naman Gupta, Dhiren </w:t>
-      </w:r>
-      <w:proofErr w:type="spellStart"/>
-      <w:r>
-        <w:rPr>
-          <w:rFonts w:ascii="Times New Roman" w:hAnsi="Times New Roman" w:cs="Times New Roman"/>
-          <w:spacing w:val="20"/>
-        </w:rPr>
-        <w:t>Premakar</w:t>
-      </w:r>
-      <w:proofErr w:type="spellEnd"/>
-      <w:r>
-        <w:rPr>
-          <w:rFonts w:ascii="Times New Roman" w:hAnsi="Times New Roman" w:cs="Times New Roman"/>
-          <w:spacing w:val="20"/>
-        </w:rPr>
-        <w:t>, Preeti Garg</w:t>
+        <w:t>Authors: Harsh Pathak, Naman Gupta, Dhiren Premakar, Preeti Garg</w:t>
       </w:r>
     </w:p>
     <w:p>
@@ -5735,37 +5813,12 @@
           <w:spacing w:val="20"/>
         </w:rPr>
       </w:pPr>
-      <w:proofErr w:type="spellStart"/>
-      <w:r>
-        <w:rPr>
-          <w:rFonts w:ascii="Times New Roman" w:hAnsi="Times New Roman" w:cs="Times New Roman"/>
-          <w:spacing w:val="20"/>
-        </w:rPr>
-        <w:t>Cloudinary</w:t>
-      </w:r>
-      <w:proofErr w:type="spellEnd"/>
-      <w:r>
-        <w:rPr>
-          <w:rFonts w:ascii="Times New Roman" w:hAnsi="Times New Roman" w:cs="Times New Roman"/>
-          <w:spacing w:val="20"/>
-        </w:rPr>
-        <w:t xml:space="preserve"> (for images): </w:t>
-      </w:r>
-      <w:proofErr w:type="spellStart"/>
-      <w:r>
-        <w:rPr>
-          <w:rFonts w:ascii="Times New Roman" w:hAnsi="Times New Roman" w:cs="Times New Roman"/>
-          <w:spacing w:val="20"/>
-        </w:rPr>
-        <w:t>Cloudinary</w:t>
-      </w:r>
-      <w:proofErr w:type="spellEnd"/>
-      <w:r>
-        <w:rPr>
-          <w:rFonts w:ascii="Times New Roman" w:hAnsi="Times New Roman" w:cs="Times New Roman"/>
-          <w:spacing w:val="20"/>
-        </w:rPr>
-        <w:t xml:space="preserve"> is a cloud-based image and video management service, offering features like storage, optimization, and delivery for media assets.</w:t>
+      <w:r>
+        <w:rPr>
+          <w:rFonts w:ascii="Times New Roman" w:hAnsi="Times New Roman" w:cs="Times New Roman"/>
+          <w:spacing w:val="20"/>
+        </w:rPr>
+        <w:t>Cloudinary (for images): Cloudinary is a cloud-based image and video management service, offering features like storage, optimization, and delivery for media assets.</w:t>
       </w:r>
     </w:p>
     <w:p>
@@ -7180,81 +7233,8 @@
           <w:rFonts w:ascii="Times New Roman" w:hAnsi="Times New Roman" w:cs="Times New Roman"/>
           <w:spacing w:val="20"/>
         </w:rPr>
-        <w:t xml:space="preserve">User : This class has attributes like username (string), email (string), password (string), </w:t>
-      </w:r>
-      <w:proofErr w:type="spellStart"/>
-      <w:r>
-        <w:rPr>
-          <w:rFonts w:ascii="Times New Roman" w:hAnsi="Times New Roman" w:cs="Times New Roman"/>
-          <w:spacing w:val="20"/>
-        </w:rPr>
-        <w:t>img</w:t>
-      </w:r>
-      <w:proofErr w:type="spellEnd"/>
-      <w:r>
-        <w:rPr>
-          <w:rFonts w:ascii="Times New Roman" w:hAnsi="Times New Roman" w:cs="Times New Roman"/>
-          <w:spacing w:val="20"/>
-        </w:rPr>
-        <w:t xml:space="preserve"> (string), location (string), phone (string), </w:t>
-      </w:r>
-      <w:proofErr w:type="spellStart"/>
-      <w:r>
-        <w:rPr>
-          <w:rFonts w:ascii="Times New Roman" w:hAnsi="Times New Roman" w:cs="Times New Roman"/>
-          <w:spacing w:val="20"/>
-        </w:rPr>
-        <w:t>desc</w:t>
-      </w:r>
-      <w:proofErr w:type="spellEnd"/>
-      <w:r>
-        <w:rPr>
-          <w:rFonts w:ascii="Times New Roman" w:hAnsi="Times New Roman" w:cs="Times New Roman"/>
-          <w:spacing w:val="20"/>
-        </w:rPr>
-        <w:t xml:space="preserve"> (string), </w:t>
-      </w:r>
-      <w:proofErr w:type="spellStart"/>
-      <w:r>
-        <w:rPr>
-          <w:rFonts w:ascii="Times New Roman" w:hAnsi="Times New Roman" w:cs="Times New Roman"/>
-          <w:spacing w:val="20"/>
-        </w:rPr>
-        <w:t>isSeller</w:t>
-      </w:r>
-      <w:proofErr w:type="spellEnd"/>
-      <w:r>
-        <w:rPr>
-          <w:rFonts w:ascii="Times New Roman" w:hAnsi="Times New Roman" w:cs="Times New Roman"/>
-          <w:spacing w:val="20"/>
-        </w:rPr>
-        <w:t xml:space="preserve"> (</w:t>
-      </w:r>
-      <w:proofErr w:type="spellStart"/>
-      <w:r>
-        <w:rPr>
-          <w:rFonts w:ascii="Times New Roman" w:hAnsi="Times New Roman" w:cs="Times New Roman"/>
-          <w:spacing w:val="20"/>
-        </w:rPr>
-        <w:t>boolean</w:t>
-      </w:r>
-      <w:proofErr w:type="spellEnd"/>
-      <w:r>
-        <w:rPr>
-          <w:rFonts w:ascii="Times New Roman" w:hAnsi="Times New Roman" w:cs="Times New Roman"/>
-          <w:spacing w:val="20"/>
-        </w:rPr>
-        <w:t xml:space="preserve">). It has methods like </w:t>
-      </w:r>
-      <w:proofErr w:type="spellStart"/>
-      <w:r>
-        <w:rPr>
-          <w:rFonts w:ascii="Times New Roman" w:hAnsi="Times New Roman" w:cs="Times New Roman"/>
-          <w:spacing w:val="20"/>
-        </w:rPr>
-        <w:t>getUser</w:t>
-      </w:r>
-      <w:proofErr w:type="spellEnd"/>
+        <w:t>User : This class has attributes like username (string), email (string), password (string), img (string), location (string), phone (string), desc (string), isSeller (boolean). It has methods like getUser</w:t>
+      </w:r>
       <w:r>
         <w:rPr>
           <w:rFonts w:ascii="Times New Roman" w:hAnsi="Times New Roman" w:cs="Times New Roman"/>
@@ -7267,17 +7247,8 @@
           <w:rFonts w:ascii="Times New Roman" w:hAnsi="Times New Roman" w:cs="Times New Roman"/>
           <w:spacing w:val="20"/>
         </w:rPr>
-        <w:t xml:space="preserve">, </w:t>
-      </w:r>
-      <w:proofErr w:type="spellStart"/>
-      <w:r>
-        <w:rPr>
-          <w:rFonts w:ascii="Times New Roman" w:hAnsi="Times New Roman" w:cs="Times New Roman"/>
-          <w:spacing w:val="20"/>
-        </w:rPr>
-        <w:t>deleteUser</w:t>
-      </w:r>
-      <w:proofErr w:type="spellEnd"/>
+        <w:t>, deleteUser</w:t>
+      </w:r>
       <w:r>
         <w:rPr>
           <w:rFonts w:ascii="Times New Roman" w:hAnsi="Times New Roman" w:cs="Times New Roman"/>
@@ -7307,87 +7278,7 @@
           <w:rFonts w:ascii="Times New Roman" w:hAnsi="Times New Roman" w:cs="Times New Roman"/>
           <w:spacing w:val="20"/>
         </w:rPr>
-        <w:t xml:space="preserve">Item : This class has attributes like </w:t>
-      </w:r>
-      <w:proofErr w:type="spellStart"/>
-      <w:r>
-        <w:rPr>
-          <w:rFonts w:ascii="Times New Roman" w:hAnsi="Times New Roman" w:cs="Times New Roman"/>
-          <w:spacing w:val="20"/>
-        </w:rPr>
-        <w:t>userId</w:t>
-      </w:r>
-      <w:proofErr w:type="spellEnd"/>
-      <w:r>
-        <w:rPr>
-          <w:rFonts w:ascii="Times New Roman" w:hAnsi="Times New Roman" w:cs="Times New Roman"/>
-          <w:spacing w:val="20"/>
-        </w:rPr>
-        <w:t xml:space="preserve"> (string), title (string), </w:t>
-      </w:r>
-      <w:proofErr w:type="spellStart"/>
-      <w:r>
-        <w:rPr>
-          <w:rFonts w:ascii="Times New Roman" w:hAnsi="Times New Roman" w:cs="Times New Roman"/>
-          <w:spacing w:val="20"/>
-        </w:rPr>
-        <w:t>desc</w:t>
-      </w:r>
-      <w:proofErr w:type="spellEnd"/>
-      <w:r>
-        <w:rPr>
-          <w:rFonts w:ascii="Times New Roman" w:hAnsi="Times New Roman" w:cs="Times New Roman"/>
-          <w:spacing w:val="20"/>
-        </w:rPr>
-        <w:t xml:space="preserve">(string), </w:t>
-      </w:r>
-      <w:proofErr w:type="spellStart"/>
-      <w:r>
-        <w:rPr>
-          <w:rFonts w:ascii="Times New Roman" w:hAnsi="Times New Roman" w:cs="Times New Roman"/>
-          <w:spacing w:val="20"/>
-        </w:rPr>
-        <w:t>totalStars</w:t>
-      </w:r>
-      <w:proofErr w:type="spellEnd"/>
-      <w:r>
-        <w:rPr>
-          <w:rFonts w:ascii="Times New Roman" w:hAnsi="Times New Roman" w:cs="Times New Roman"/>
-          <w:spacing w:val="20"/>
-        </w:rPr>
-        <w:t xml:space="preserve"> (number) ,</w:t>
-      </w:r>
-      <w:proofErr w:type="spellStart"/>
-      <w:r>
-        <w:rPr>
-          <w:rFonts w:ascii="Times New Roman" w:hAnsi="Times New Roman" w:cs="Times New Roman"/>
-          <w:spacing w:val="20"/>
-        </w:rPr>
-        <w:t>starNumber</w:t>
-      </w:r>
-      <w:proofErr w:type="spellEnd"/>
-      <w:r>
-        <w:rPr>
-          <w:rFonts w:ascii="Times New Roman" w:hAnsi="Times New Roman" w:cs="Times New Roman"/>
-          <w:spacing w:val="20"/>
-        </w:rPr>
-        <w:t xml:space="preserve"> (number), cat (string), price(number), cover (string), images (string), </w:t>
-      </w:r>
-      <w:proofErr w:type="spellStart"/>
-      <w:r>
-        <w:rPr>
-          <w:rFonts w:ascii="Times New Roman" w:hAnsi="Times New Roman" w:cs="Times New Roman"/>
-          <w:spacing w:val="20"/>
-        </w:rPr>
-        <w:t>shortTitle</w:t>
-      </w:r>
-      <w:proofErr w:type="spellEnd"/>
-      <w:r>
-        <w:rPr>
-          <w:rFonts w:ascii="Times New Roman" w:hAnsi="Times New Roman" w:cs="Times New Roman"/>
-          <w:spacing w:val="20"/>
-        </w:rPr>
-        <w:t xml:space="preserve"> </w:t>
+        <w:t xml:space="preserve">Item : This class has attributes like userId (string), title (string), desc(string), totalStars (number) ,starNumber (number), cat (string), price(number), cover (string), images (string), shortTitle </w:t>
       </w:r>
       <w:r>
         <w:rPr>
@@ -7395,49 +7286,8 @@
           <w:spacing w:val="20"/>
         </w:rPr>
         <w:lastRenderedPageBreak/>
-        <w:t xml:space="preserve">(string), </w:t>
-      </w:r>
-      <w:proofErr w:type="spellStart"/>
-      <w:r>
-        <w:rPr>
-          <w:rFonts w:ascii="Times New Roman" w:hAnsi="Times New Roman" w:cs="Times New Roman"/>
-          <w:spacing w:val="20"/>
-        </w:rPr>
-        <w:t>shortDesc</w:t>
-      </w:r>
-      <w:proofErr w:type="spellEnd"/>
-      <w:r>
-        <w:rPr>
-          <w:rFonts w:ascii="Times New Roman" w:hAnsi="Times New Roman" w:cs="Times New Roman"/>
-          <w:spacing w:val="20"/>
-        </w:rPr>
-        <w:t xml:space="preserve"> (string), </w:t>
-      </w:r>
-      <w:proofErr w:type="spellStart"/>
-      <w:r>
-        <w:rPr>
-          <w:rFonts w:ascii="Times New Roman" w:hAnsi="Times New Roman" w:cs="Times New Roman"/>
-          <w:spacing w:val="20"/>
-        </w:rPr>
-        <w:t>deilveryTime</w:t>
-      </w:r>
-      <w:proofErr w:type="spellEnd"/>
-      <w:r>
-        <w:rPr>
-          <w:rFonts w:ascii="Times New Roman" w:hAnsi="Times New Roman" w:cs="Times New Roman"/>
-          <w:spacing w:val="20"/>
-        </w:rPr>
-        <w:t xml:space="preserve"> (number), features (string), sales (number). It has methods like </w:t>
-      </w:r>
-      <w:proofErr w:type="spellStart"/>
-      <w:r>
-        <w:rPr>
-          <w:rFonts w:ascii="Times New Roman" w:hAnsi="Times New Roman" w:cs="Times New Roman"/>
-          <w:spacing w:val="20"/>
-        </w:rPr>
-        <w:t>createItem</w:t>
-      </w:r>
-      <w:proofErr w:type="spellEnd"/>
+        <w:t>(string), shortDesc (string), deilveryTime (number), features (string), sales (number). It has methods like createItem</w:t>
+      </w:r>
       <w:r>
         <w:rPr>
           <w:rFonts w:ascii="Times New Roman" w:hAnsi="Times New Roman" w:cs="Times New Roman"/>
@@ -7450,17 +7300,8 @@
           <w:rFonts w:ascii="Times New Roman" w:hAnsi="Times New Roman" w:cs="Times New Roman"/>
           <w:spacing w:val="20"/>
         </w:rPr>
-        <w:t xml:space="preserve">, </w:t>
-      </w:r>
-      <w:proofErr w:type="spellStart"/>
-      <w:r>
-        <w:rPr>
-          <w:rFonts w:ascii="Times New Roman" w:hAnsi="Times New Roman" w:cs="Times New Roman"/>
-          <w:spacing w:val="20"/>
-        </w:rPr>
-        <w:t>deleteItem</w:t>
-      </w:r>
-      <w:proofErr w:type="spellEnd"/>
+        <w:t>, deleteItem</w:t>
+      </w:r>
       <w:r>
         <w:rPr>
           <w:rFonts w:ascii="Times New Roman" w:hAnsi="Times New Roman" w:cs="Times New Roman"/>
@@ -7473,17 +7314,8 @@
           <w:rFonts w:ascii="Times New Roman" w:hAnsi="Times New Roman" w:cs="Times New Roman"/>
           <w:spacing w:val="20"/>
         </w:rPr>
-        <w:t xml:space="preserve">, </w:t>
-      </w:r>
-      <w:proofErr w:type="spellStart"/>
-      <w:r>
-        <w:rPr>
-          <w:rFonts w:ascii="Times New Roman" w:hAnsi="Times New Roman" w:cs="Times New Roman"/>
-          <w:spacing w:val="20"/>
-        </w:rPr>
-        <w:t>getItem</w:t>
-      </w:r>
-      <w:proofErr w:type="spellEnd"/>
+        <w:t>, getItem</w:t>
+      </w:r>
       <w:r>
         <w:rPr>
           <w:rFonts w:ascii="Times New Roman" w:hAnsi="Times New Roman" w:cs="Times New Roman"/>
@@ -7496,17 +7328,8 @@
           <w:rFonts w:ascii="Times New Roman" w:hAnsi="Times New Roman" w:cs="Times New Roman"/>
           <w:spacing w:val="20"/>
         </w:rPr>
-        <w:t xml:space="preserve">, </w:t>
-      </w:r>
-      <w:proofErr w:type="spellStart"/>
-      <w:r>
-        <w:rPr>
-          <w:rFonts w:ascii="Times New Roman" w:hAnsi="Times New Roman" w:cs="Times New Roman"/>
-          <w:spacing w:val="20"/>
-        </w:rPr>
-        <w:t>getItems</w:t>
-      </w:r>
-      <w:proofErr w:type="spellEnd"/>
+        <w:t>, getItems</w:t>
+      </w:r>
       <w:r>
         <w:rPr>
           <w:rFonts w:ascii="Times New Roman" w:hAnsi="Times New Roman" w:cs="Times New Roman"/>
@@ -7536,103 +7359,7 @@
           <w:rFonts w:ascii="Times New Roman" w:hAnsi="Times New Roman" w:cs="Times New Roman"/>
           <w:spacing w:val="20"/>
         </w:rPr>
-        <w:t xml:space="preserve">Order : This class has attributes like </w:t>
-      </w:r>
-      <w:proofErr w:type="spellStart"/>
-      <w:r>
-        <w:rPr>
-          <w:rFonts w:ascii="Times New Roman" w:hAnsi="Times New Roman" w:cs="Times New Roman"/>
-          <w:spacing w:val="20"/>
-        </w:rPr>
-        <w:t>itemId</w:t>
-      </w:r>
-      <w:proofErr w:type="spellEnd"/>
-      <w:r>
-        <w:rPr>
-          <w:rFonts w:ascii="Times New Roman" w:hAnsi="Times New Roman" w:cs="Times New Roman"/>
-          <w:spacing w:val="20"/>
-        </w:rPr>
-        <w:t xml:space="preserve"> (string), </w:t>
-      </w:r>
-      <w:proofErr w:type="spellStart"/>
-      <w:r>
-        <w:rPr>
-          <w:rFonts w:ascii="Times New Roman" w:hAnsi="Times New Roman" w:cs="Times New Roman"/>
-          <w:spacing w:val="20"/>
-        </w:rPr>
-        <w:t>img</w:t>
-      </w:r>
-      <w:proofErr w:type="spellEnd"/>
-      <w:r>
-        <w:rPr>
-          <w:rFonts w:ascii="Times New Roman" w:hAnsi="Times New Roman" w:cs="Times New Roman"/>
-          <w:spacing w:val="20"/>
-        </w:rPr>
-        <w:t xml:space="preserve"> (string), title (string), price (number), </w:t>
-      </w:r>
-      <w:proofErr w:type="spellStart"/>
-      <w:r>
-        <w:rPr>
-          <w:rFonts w:ascii="Times New Roman" w:hAnsi="Times New Roman" w:cs="Times New Roman"/>
-          <w:spacing w:val="20"/>
-        </w:rPr>
-        <w:t>sellerId</w:t>
-      </w:r>
-      <w:proofErr w:type="spellEnd"/>
-      <w:r>
-        <w:rPr>
-          <w:rFonts w:ascii="Times New Roman" w:hAnsi="Times New Roman" w:cs="Times New Roman"/>
-          <w:spacing w:val="20"/>
-        </w:rPr>
-        <w:t xml:space="preserve"> (string), </w:t>
-      </w:r>
-      <w:proofErr w:type="spellStart"/>
-      <w:r>
-        <w:rPr>
-          <w:rFonts w:ascii="Times New Roman" w:hAnsi="Times New Roman" w:cs="Times New Roman"/>
-          <w:spacing w:val="20"/>
-        </w:rPr>
-        <w:t>buyerId</w:t>
-      </w:r>
-      <w:proofErr w:type="spellEnd"/>
-      <w:r>
-        <w:rPr>
-          <w:rFonts w:ascii="Times New Roman" w:hAnsi="Times New Roman" w:cs="Times New Roman"/>
-          <w:spacing w:val="20"/>
-        </w:rPr>
-        <w:t xml:space="preserve"> (string), </w:t>
-      </w:r>
-      <w:proofErr w:type="spellStart"/>
-      <w:r>
-        <w:rPr>
-          <w:rFonts w:ascii="Times New Roman" w:hAnsi="Times New Roman" w:cs="Times New Roman"/>
-          <w:spacing w:val="20"/>
-        </w:rPr>
-        <w:t>isCompleted</w:t>
-      </w:r>
-      <w:proofErr w:type="spellEnd"/>
-      <w:r>
-        <w:rPr>
-          <w:rFonts w:ascii="Times New Roman" w:hAnsi="Times New Roman" w:cs="Times New Roman"/>
-          <w:spacing w:val="20"/>
-        </w:rPr>
-        <w:t xml:space="preserve"> (Boolean), </w:t>
-      </w:r>
-      <w:proofErr w:type="spellStart"/>
-      <w:r>
-        <w:rPr>
-          <w:rFonts w:ascii="Times New Roman" w:hAnsi="Times New Roman" w:cs="Times New Roman"/>
-          <w:spacing w:val="20"/>
-        </w:rPr>
-        <w:t>payment_intent</w:t>
-      </w:r>
-      <w:proofErr w:type="spellEnd"/>
-      <w:r>
-        <w:rPr>
-          <w:rFonts w:ascii="Times New Roman" w:hAnsi="Times New Roman" w:cs="Times New Roman"/>
-          <w:spacing w:val="20"/>
-        </w:rPr>
-        <w:t xml:space="preserve"> (string). It has methods like intent</w:t>
+        <w:t>Order : This class has attributes like itemId (string), img (string), title (string), price (number), sellerId (string), buyerId (string), isCompleted (Boolean), payment_intent (string). It has methods like intent</w:t>
       </w:r>
       <w:r>
         <w:rPr>
@@ -7646,17 +7373,8 @@
           <w:rFonts w:ascii="Times New Roman" w:hAnsi="Times New Roman" w:cs="Times New Roman"/>
           <w:spacing w:val="20"/>
         </w:rPr>
-        <w:t xml:space="preserve">, </w:t>
-      </w:r>
-      <w:proofErr w:type="spellStart"/>
-      <w:r>
-        <w:rPr>
-          <w:rFonts w:ascii="Times New Roman" w:hAnsi="Times New Roman" w:cs="Times New Roman"/>
-          <w:spacing w:val="20"/>
-        </w:rPr>
-        <w:t>getOrders</w:t>
-      </w:r>
-      <w:proofErr w:type="spellEnd"/>
+        <w:t>, getOrders</w:t>
+      </w:r>
       <w:r>
         <w:rPr>
           <w:rFonts w:ascii="Times New Roman" w:hAnsi="Times New Roman" w:cs="Times New Roman"/>
@@ -7700,65 +7418,8 @@
           <w:rFonts w:ascii="Times New Roman" w:hAnsi="Times New Roman" w:cs="Times New Roman"/>
           <w:spacing w:val="20"/>
         </w:rPr>
-        <w:t xml:space="preserve">Message : This class has attributes like </w:t>
-      </w:r>
-      <w:proofErr w:type="spellStart"/>
-      <w:r>
-        <w:rPr>
-          <w:rFonts w:ascii="Times New Roman" w:hAnsi="Times New Roman" w:cs="Times New Roman"/>
-          <w:spacing w:val="20"/>
-        </w:rPr>
-        <w:t>conversationId</w:t>
-      </w:r>
-      <w:proofErr w:type="spellEnd"/>
-      <w:r>
-        <w:rPr>
-          <w:rFonts w:ascii="Times New Roman" w:hAnsi="Times New Roman" w:cs="Times New Roman"/>
-          <w:spacing w:val="20"/>
-        </w:rPr>
-        <w:t xml:space="preserve"> (string), </w:t>
-      </w:r>
-      <w:proofErr w:type="spellStart"/>
-      <w:r>
-        <w:rPr>
-          <w:rFonts w:ascii="Times New Roman" w:hAnsi="Times New Roman" w:cs="Times New Roman"/>
-          <w:spacing w:val="20"/>
-        </w:rPr>
-        <w:t>userId</w:t>
-      </w:r>
-      <w:proofErr w:type="spellEnd"/>
-      <w:r>
-        <w:rPr>
-          <w:rFonts w:ascii="Times New Roman" w:hAnsi="Times New Roman" w:cs="Times New Roman"/>
-          <w:spacing w:val="20"/>
-        </w:rPr>
-        <w:t xml:space="preserve"> (string), </w:t>
-      </w:r>
-      <w:proofErr w:type="spellStart"/>
-      <w:r>
-        <w:rPr>
-          <w:rFonts w:ascii="Times New Roman" w:hAnsi="Times New Roman" w:cs="Times New Roman"/>
-          <w:spacing w:val="20"/>
-        </w:rPr>
-        <w:t>desc</w:t>
-      </w:r>
-      <w:proofErr w:type="spellEnd"/>
-      <w:r>
-        <w:rPr>
-          <w:rFonts w:ascii="Times New Roman" w:hAnsi="Times New Roman" w:cs="Times New Roman"/>
-          <w:spacing w:val="20"/>
-        </w:rPr>
-        <w:t xml:space="preserve"> (string). It has methods like </w:t>
-      </w:r>
-      <w:proofErr w:type="spellStart"/>
-      <w:r>
-        <w:rPr>
-          <w:rFonts w:ascii="Times New Roman" w:hAnsi="Times New Roman" w:cs="Times New Roman"/>
-          <w:spacing w:val="20"/>
-        </w:rPr>
-        <w:t>createMessage</w:t>
-      </w:r>
-      <w:proofErr w:type="spellEnd"/>
+        <w:t>Message : This class has attributes like conversationId (string), userId (string), desc (string). It has methods like createMessage</w:t>
+      </w:r>
       <w:r>
         <w:rPr>
           <w:rFonts w:ascii="Times New Roman" w:hAnsi="Times New Roman" w:cs="Times New Roman"/>
@@ -7771,17 +7432,8 @@
           <w:rFonts w:ascii="Times New Roman" w:hAnsi="Times New Roman" w:cs="Times New Roman"/>
           <w:spacing w:val="20"/>
         </w:rPr>
-        <w:t xml:space="preserve">, </w:t>
-      </w:r>
-      <w:proofErr w:type="spellStart"/>
-      <w:r>
-        <w:rPr>
-          <w:rFonts w:ascii="Times New Roman" w:hAnsi="Times New Roman" w:cs="Times New Roman"/>
-          <w:spacing w:val="20"/>
-        </w:rPr>
-        <w:t>getMessages</w:t>
-      </w:r>
-      <w:proofErr w:type="spellEnd"/>
+        <w:t>, getMessages</w:t>
+      </w:r>
       <w:r>
         <w:rPr>
           <w:rFonts w:ascii="Times New Roman" w:hAnsi="Times New Roman" w:cs="Times New Roman"/>
@@ -7818,97 +7470,8 @@
           <w:rFonts w:ascii="Times New Roman" w:hAnsi="Times New Roman" w:cs="Times New Roman"/>
           <w:spacing w:val="20"/>
         </w:rPr>
-        <w:t xml:space="preserve"> (string), </w:t>
-      </w:r>
-      <w:proofErr w:type="spellStart"/>
-      <w:r>
-        <w:rPr>
-          <w:rFonts w:ascii="Times New Roman" w:hAnsi="Times New Roman" w:cs="Times New Roman"/>
-          <w:spacing w:val="20"/>
-        </w:rPr>
-        <w:t>sellerId</w:t>
-      </w:r>
-      <w:proofErr w:type="spellEnd"/>
-      <w:r>
-        <w:rPr>
-          <w:rFonts w:ascii="Times New Roman" w:hAnsi="Times New Roman" w:cs="Times New Roman"/>
-          <w:spacing w:val="20"/>
-        </w:rPr>
-        <w:t xml:space="preserve"> (string), </w:t>
-      </w:r>
-      <w:proofErr w:type="spellStart"/>
-      <w:r>
-        <w:rPr>
-          <w:rFonts w:ascii="Times New Roman" w:hAnsi="Times New Roman" w:cs="Times New Roman"/>
-          <w:spacing w:val="20"/>
-        </w:rPr>
-        <w:t>buyerId</w:t>
-      </w:r>
-      <w:proofErr w:type="spellEnd"/>
-      <w:r>
-        <w:rPr>
-          <w:rFonts w:ascii="Times New Roman" w:hAnsi="Times New Roman" w:cs="Times New Roman"/>
-          <w:spacing w:val="20"/>
-        </w:rPr>
-        <w:t xml:space="preserve"> (string), </w:t>
-      </w:r>
-      <w:proofErr w:type="spellStart"/>
-      <w:r>
-        <w:rPr>
-          <w:rFonts w:ascii="Times New Roman" w:hAnsi="Times New Roman" w:cs="Times New Roman"/>
-          <w:spacing w:val="20"/>
-        </w:rPr>
-        <w:t>readBySeller</w:t>
-      </w:r>
-      <w:proofErr w:type="spellEnd"/>
-      <w:r>
-        <w:rPr>
-          <w:rFonts w:ascii="Times New Roman" w:hAnsi="Times New Roman" w:cs="Times New Roman"/>
-          <w:spacing w:val="20"/>
-        </w:rPr>
-        <w:t xml:space="preserve"> : (Boolean), </w:t>
-      </w:r>
-      <w:proofErr w:type="spellStart"/>
-      <w:r>
-        <w:rPr>
-          <w:rFonts w:ascii="Times New Roman" w:hAnsi="Times New Roman" w:cs="Times New Roman"/>
-          <w:spacing w:val="20"/>
-        </w:rPr>
-        <w:t>readByBuyer</w:t>
-      </w:r>
-      <w:proofErr w:type="spellEnd"/>
-      <w:r>
-        <w:rPr>
-          <w:rFonts w:ascii="Times New Roman" w:hAnsi="Times New Roman" w:cs="Times New Roman"/>
-          <w:spacing w:val="20"/>
-        </w:rPr>
-        <w:t xml:space="preserve"> (Boolean), </w:t>
-      </w:r>
-      <w:proofErr w:type="spellStart"/>
-      <w:r>
-        <w:rPr>
-          <w:rFonts w:ascii="Times New Roman" w:hAnsi="Times New Roman" w:cs="Times New Roman"/>
-          <w:spacing w:val="20"/>
-        </w:rPr>
-        <w:t>lastMessage</w:t>
-      </w:r>
-      <w:proofErr w:type="spellEnd"/>
-      <w:r>
-        <w:rPr>
-          <w:rFonts w:ascii="Times New Roman" w:hAnsi="Times New Roman" w:cs="Times New Roman"/>
-          <w:spacing w:val="20"/>
-        </w:rPr>
-        <w:t xml:space="preserve"> (string). It has methods like </w:t>
-      </w:r>
-      <w:proofErr w:type="spellStart"/>
-      <w:r>
-        <w:rPr>
-          <w:rFonts w:ascii="Times New Roman" w:hAnsi="Times New Roman" w:cs="Times New Roman"/>
-          <w:spacing w:val="20"/>
-        </w:rPr>
-        <w:t>createConversation</w:t>
-      </w:r>
-      <w:proofErr w:type="spellEnd"/>
+        <w:t xml:space="preserve"> (string), sellerId (string), buyerId (string), readBySeller : (Boolean), readByBuyer (Boolean), lastMessage (string). It has methods like createConversation</w:t>
+      </w:r>
       <w:r>
         <w:rPr>
           <w:rFonts w:ascii="Times New Roman" w:hAnsi="Times New Roman" w:cs="Times New Roman"/>
@@ -7921,17 +7484,8 @@
           <w:rFonts w:ascii="Times New Roman" w:hAnsi="Times New Roman" w:cs="Times New Roman"/>
           <w:spacing w:val="20"/>
         </w:rPr>
-        <w:t xml:space="preserve">, </w:t>
-      </w:r>
-      <w:proofErr w:type="spellStart"/>
-      <w:r>
-        <w:rPr>
-          <w:rFonts w:ascii="Times New Roman" w:hAnsi="Times New Roman" w:cs="Times New Roman"/>
-          <w:spacing w:val="20"/>
-        </w:rPr>
-        <w:t>getSingleConversation</w:t>
-      </w:r>
-      <w:proofErr w:type="spellEnd"/>
+        <w:t>, getSingleConversation</w:t>
+      </w:r>
       <w:r>
         <w:rPr>
           <w:rFonts w:ascii="Times New Roman" w:hAnsi="Times New Roman" w:cs="Times New Roman"/>
@@ -7944,17 +7498,8 @@
           <w:rFonts w:ascii="Times New Roman" w:hAnsi="Times New Roman" w:cs="Times New Roman"/>
           <w:spacing w:val="20"/>
         </w:rPr>
-        <w:t xml:space="preserve">, </w:t>
-      </w:r>
-      <w:proofErr w:type="spellStart"/>
-      <w:r>
-        <w:rPr>
-          <w:rFonts w:ascii="Times New Roman" w:hAnsi="Times New Roman" w:cs="Times New Roman"/>
-          <w:spacing w:val="20"/>
-        </w:rPr>
-        <w:t>getConversations</w:t>
-      </w:r>
-      <w:proofErr w:type="spellEnd"/>
+        <w:t>, getConversations</w:t>
+      </w:r>
       <w:r>
         <w:rPr>
           <w:rFonts w:ascii="Times New Roman" w:hAnsi="Times New Roman" w:cs="Times New Roman"/>
@@ -7984,65 +7529,8 @@
           <w:rFonts w:ascii="Times New Roman" w:hAnsi="Times New Roman" w:cs="Times New Roman"/>
           <w:spacing w:val="20"/>
         </w:rPr>
-        <w:t xml:space="preserve">Review : This class has attributes like </w:t>
-      </w:r>
-      <w:proofErr w:type="spellStart"/>
-      <w:r>
-        <w:rPr>
-          <w:rFonts w:ascii="Times New Roman" w:hAnsi="Times New Roman" w:cs="Times New Roman"/>
-          <w:spacing w:val="20"/>
-        </w:rPr>
-        <w:t>itemId</w:t>
-      </w:r>
-      <w:proofErr w:type="spellEnd"/>
-      <w:r>
-        <w:rPr>
-          <w:rFonts w:ascii="Times New Roman" w:hAnsi="Times New Roman" w:cs="Times New Roman"/>
-          <w:spacing w:val="20"/>
-        </w:rPr>
-        <w:t xml:space="preserve"> (string), </w:t>
-      </w:r>
-      <w:proofErr w:type="spellStart"/>
-      <w:r>
-        <w:rPr>
-          <w:rFonts w:ascii="Times New Roman" w:hAnsi="Times New Roman" w:cs="Times New Roman"/>
-          <w:spacing w:val="20"/>
-        </w:rPr>
-        <w:t>userId</w:t>
-      </w:r>
-      <w:proofErr w:type="spellEnd"/>
-      <w:r>
-        <w:rPr>
-          <w:rFonts w:ascii="Times New Roman" w:hAnsi="Times New Roman" w:cs="Times New Roman"/>
-          <w:spacing w:val="20"/>
-        </w:rPr>
-        <w:t xml:space="preserve"> (string), star (number), </w:t>
-      </w:r>
-      <w:proofErr w:type="spellStart"/>
-      <w:r>
-        <w:rPr>
-          <w:rFonts w:ascii="Times New Roman" w:hAnsi="Times New Roman" w:cs="Times New Roman"/>
-          <w:spacing w:val="20"/>
-        </w:rPr>
-        <w:t>desc</w:t>
-      </w:r>
-      <w:proofErr w:type="spellEnd"/>
-      <w:r>
-        <w:rPr>
-          <w:rFonts w:ascii="Times New Roman" w:hAnsi="Times New Roman" w:cs="Times New Roman"/>
-          <w:spacing w:val="20"/>
-        </w:rPr>
-        <w:t xml:space="preserve"> (string). It has methods like </w:t>
-      </w:r>
-      <w:proofErr w:type="spellStart"/>
-      <w:r>
-        <w:rPr>
-          <w:rFonts w:ascii="Times New Roman" w:hAnsi="Times New Roman" w:cs="Times New Roman"/>
-          <w:spacing w:val="20"/>
-        </w:rPr>
-        <w:t>createReview</w:t>
-      </w:r>
-      <w:proofErr w:type="spellEnd"/>
+        <w:t>Review : This class has attributes like itemId (string), userId (string), star (number), desc (string). It has methods like createReview</w:t>
+      </w:r>
       <w:r>
         <w:rPr>
           <w:rFonts w:ascii="Times New Roman" w:hAnsi="Times New Roman" w:cs="Times New Roman"/>
@@ -8055,17 +7543,8 @@
           <w:rFonts w:ascii="Times New Roman" w:hAnsi="Times New Roman" w:cs="Times New Roman"/>
           <w:spacing w:val="20"/>
         </w:rPr>
-        <w:t xml:space="preserve">, </w:t>
-      </w:r>
-      <w:proofErr w:type="spellStart"/>
-      <w:r>
-        <w:rPr>
-          <w:rFonts w:ascii="Times New Roman" w:hAnsi="Times New Roman" w:cs="Times New Roman"/>
-          <w:spacing w:val="20"/>
-        </w:rPr>
-        <w:t>getReviews</w:t>
-      </w:r>
-      <w:proofErr w:type="spellEnd"/>
+        <w:t>, getReviews</w:t>
+      </w:r>
       <w:r>
         <w:rPr>
           <w:rFonts w:ascii="Times New Roman" w:hAnsi="Times New Roman" w:cs="Times New Roman"/>
@@ -9011,23 +8490,7 @@
           <w:rFonts w:ascii="Times New Roman" w:hAnsi="Times New Roman" w:cs="Times New Roman"/>
           <w:spacing w:val="20"/>
         </w:rPr>
-        <w:t xml:space="preserve">Login: Grants access to additional features. Once logged in, food producer </w:t>
-      </w:r>
-      <w:proofErr w:type="gramStart"/>
-      <w:r>
-        <w:rPr>
-          <w:rFonts w:ascii="Times New Roman" w:hAnsi="Times New Roman" w:cs="Times New Roman"/>
-          <w:spacing w:val="20"/>
-        </w:rPr>
-        <w:t>are</w:t>
-      </w:r>
-      <w:proofErr w:type="gramEnd"/>
-      <w:r>
-        <w:rPr>
-          <w:rFonts w:ascii="Times New Roman" w:hAnsi="Times New Roman" w:cs="Times New Roman"/>
-          <w:spacing w:val="20"/>
-        </w:rPr>
-        <w:t xml:space="preserve"> presented with three more options:</w:t>
+        <w:t>Login: Grants access to additional features. Once logged in, food producer are presented with three more options:</w:t>
       </w:r>
     </w:p>
     <w:p>
@@ -10805,29 +10268,7 @@
           <w:szCs w:val="32"/>
         </w:rPr>
         <w:lastRenderedPageBreak/>
-        <w:t>8</w:t>
-      </w:r>
-      <w:r>
-        <w:rPr>
-          <w:rFonts w:ascii="Times New Roman" w:hAnsi="Times New Roman" w:cs="Times New Roman"/>
-          <w:b/>
-          <w:bCs/>
-          <w:spacing w:val="20"/>
-          <w:sz w:val="32"/>
-          <w:szCs w:val="32"/>
-        </w:rPr>
-        <w:t xml:space="preserve">. </w:t>
-      </w:r>
-      <w:r>
-        <w:rPr>
-          <w:rFonts w:ascii="Times New Roman" w:hAnsi="Times New Roman" w:cs="Times New Roman"/>
-          <w:b/>
-          <w:bCs/>
-          <w:spacing w:val="20"/>
-          <w:sz w:val="32"/>
-          <w:szCs w:val="32"/>
-        </w:rPr>
-        <w:t>SOFTWARE TESTING</w:t>
+        <w:t>8. SOFTWARE TESTING</w:t>
       </w:r>
     </w:p>
     <w:tbl>
@@ -11170,27 +10611,7 @@
                 <w:sz w:val="24"/>
                 <w:szCs w:val="24"/>
               </w:rPr>
-              <w:t>Pass/Fail/</w:t>
-            </w:r>
-            <w:proofErr w:type="gramStart"/>
-            <w:r>
-              <w:rPr>
-                <w:rFonts w:ascii="Times New Roman" w:hAnsi="Times New Roman" w:cs="Times New Roman"/>
-                <w:b/>
-                <w:sz w:val="24"/>
-                <w:szCs w:val="24"/>
-              </w:rPr>
-              <w:t>Non Executed</w:t>
-            </w:r>
-            <w:proofErr w:type="gramEnd"/>
-            <w:r>
-              <w:rPr>
-                <w:rFonts w:ascii="Times New Roman" w:hAnsi="Times New Roman" w:cs="Times New Roman"/>
-                <w:b/>
-                <w:sz w:val="24"/>
-                <w:szCs w:val="24"/>
-              </w:rPr>
-              <w:t>/Suspended</w:t>
+              <w:t>Pass/Fail/Non Executed/Suspended</w:t>
             </w:r>
           </w:p>
         </w:tc>
@@ -12108,27 +11529,7 @@
                 <w:sz w:val="24"/>
                 <w:szCs w:val="24"/>
               </w:rPr>
-              <w:t>Pass/Fail/</w:t>
-            </w:r>
-            <w:proofErr w:type="gramStart"/>
-            <w:r>
-              <w:rPr>
-                <w:rFonts w:ascii="Times New Roman" w:hAnsi="Times New Roman" w:cs="Times New Roman"/>
-                <w:b/>
-                <w:sz w:val="24"/>
-                <w:szCs w:val="24"/>
-              </w:rPr>
-              <w:t>Non Executed</w:t>
-            </w:r>
-            <w:proofErr w:type="gramEnd"/>
-            <w:r>
-              <w:rPr>
-                <w:rFonts w:ascii="Times New Roman" w:hAnsi="Times New Roman" w:cs="Times New Roman"/>
-                <w:b/>
-                <w:sz w:val="24"/>
-                <w:szCs w:val="24"/>
-              </w:rPr>
-              <w:t>/Suspended</w:t>
+              <w:t>Pass/Fail/Non Executed/Suspended</w:t>
             </w:r>
           </w:p>
         </w:tc>
@@ -12790,27 +12191,7 @@
                 <w:sz w:val="24"/>
                 <w:szCs w:val="24"/>
               </w:rPr>
-              <w:t>Pass/Fail/</w:t>
-            </w:r>
-            <w:proofErr w:type="gramStart"/>
-            <w:r>
-              <w:rPr>
-                <w:rFonts w:ascii="Times New Roman" w:hAnsi="Times New Roman" w:cs="Times New Roman"/>
-                <w:b/>
-                <w:sz w:val="24"/>
-                <w:szCs w:val="24"/>
-              </w:rPr>
-              <w:t>Non Executed</w:t>
-            </w:r>
-            <w:proofErr w:type="gramEnd"/>
-            <w:r>
-              <w:rPr>
-                <w:rFonts w:ascii="Times New Roman" w:hAnsi="Times New Roman" w:cs="Times New Roman"/>
-                <w:b/>
-                <w:sz w:val="24"/>
-                <w:szCs w:val="24"/>
-              </w:rPr>
-              <w:t>/Suspended</w:t>
+              <w:t>Pass/Fail/Non Executed/Suspended</w:t>
             </w:r>
           </w:p>
         </w:tc>
@@ -12888,7 +12269,6 @@
               </w:rPr>
               <w:t xml:space="preserve">Valid </w:t>
             </w:r>
-            <w:proofErr w:type="spellStart"/>
             <w:r>
               <w:rPr>
                 <w:rFonts w:ascii="Times New Roman" w:hAnsi="Times New Roman" w:cs="Times New Roman"/>
@@ -12899,37 +12279,8 @@
               <w:rPr>
                 <w:rFonts w:ascii="Times New Roman" w:hAnsi="Times New Roman" w:cs="Times New Roman"/>
               </w:rPr>
-              <w:t>ame,email,card</w:t>
+              <w:t>ame,email,card number,expiry date and cvv</w:t>
             </w:r>
-            <w:proofErr w:type="spellEnd"/>
-            <w:r>
-              <w:rPr>
-                <w:rFonts w:ascii="Times New Roman" w:hAnsi="Times New Roman" w:cs="Times New Roman"/>
-              </w:rPr>
-              <w:t xml:space="preserve"> </w:t>
-            </w:r>
-            <w:proofErr w:type="spellStart"/>
-            <w:r>
-              <w:rPr>
-                <w:rFonts w:ascii="Times New Roman" w:hAnsi="Times New Roman" w:cs="Times New Roman"/>
-              </w:rPr>
-              <w:t>number,expiry</w:t>
-            </w:r>
-            <w:proofErr w:type="spellEnd"/>
-            <w:r>
-              <w:rPr>
-                <w:rFonts w:ascii="Times New Roman" w:hAnsi="Times New Roman" w:cs="Times New Roman"/>
-              </w:rPr>
-              <w:t xml:space="preserve"> date and </w:t>
-            </w:r>
-            <w:proofErr w:type="spellStart"/>
-            <w:r>
-              <w:rPr>
-                <w:rFonts w:ascii="Times New Roman" w:hAnsi="Times New Roman" w:cs="Times New Roman"/>
-              </w:rPr>
-              <w:t>cvv</w:t>
-            </w:r>
-            <w:proofErr w:type="spellEnd"/>
           </w:p>
         </w:tc>
         <w:tc>
@@ -14697,6 +14048,7 @@
     <w:p>
       <w:pPr>
         <w:spacing w:line="360" w:lineRule="auto"/>
+        <w:jc w:val="both"/>
         <w:rPr>
           <w:rFonts w:ascii="Times New Roman" w:hAnsi="Times New Roman" w:cs="Times New Roman"/>
           <w:bCs/>
@@ -14707,6 +14059,7 @@
     <w:p>
       <w:pPr>
         <w:spacing w:line="360" w:lineRule="auto"/>
+        <w:jc w:val="both"/>
         <w:rPr>
           <w:rFonts w:ascii="Times New Roman" w:hAnsi="Times New Roman" w:cs="Times New Roman"/>
           <w:bCs/>
@@ -14765,6 +14118,7 @@
     <w:p>
       <w:pPr>
         <w:spacing w:line="360" w:lineRule="auto"/>
+        <w:jc w:val="both"/>
         <w:rPr>
           <w:rFonts w:ascii="Times New Roman" w:hAnsi="Times New Roman" w:cs="Times New Roman"/>
           <w:bCs/>
@@ -14813,6 +14167,7 @@
     <w:p>
       <w:pPr>
         <w:spacing w:line="360" w:lineRule="auto"/>
+        <w:jc w:val="both"/>
         <w:rPr>
           <w:rFonts w:ascii="Times New Roman" w:hAnsi="Times New Roman" w:cs="Times New Roman"/>
           <w:bCs/>
@@ -14823,6 +14178,7 @@
     <w:p>
       <w:pPr>
         <w:spacing w:line="360" w:lineRule="auto"/>
+        <w:jc w:val="both"/>
         <w:rPr>
           <w:rFonts w:ascii="Times New Roman" w:hAnsi="Times New Roman" w:cs="Times New Roman"/>
           <w:bCs/>
@@ -14881,6 +14237,7 @@
     <w:p>
       <w:pPr>
         <w:spacing w:line="360" w:lineRule="auto"/>
+        <w:jc w:val="both"/>
         <w:rPr>
           <w:rFonts w:ascii="Times New Roman" w:hAnsi="Times New Roman" w:cs="Times New Roman"/>
           <w:bCs/>
@@ -14975,16 +14332,124 @@
           <w:spacing w:val="20"/>
         </w:rPr>
       </w:pPr>
+      <w:bookmarkStart w:id="0" w:name="_Hlk169107915"/>
     </w:p>
     <w:p>
       <w:pPr>
         <w:spacing w:line="360" w:lineRule="auto"/>
-        <w:rPr>
-          <w:rFonts w:ascii="Times New Roman" w:hAnsi="Times New Roman" w:cs="Times New Roman"/>
-          <w:bCs/>
-          <w:spacing w:val="20"/>
-        </w:rPr>
-      </w:pPr>
+        <w:jc w:val="both"/>
+        <w:rPr>
+          <w:rFonts w:ascii="Times New Roman" w:hAnsi="Times New Roman" w:cs="Times New Roman"/>
+          <w:bCs/>
+          <w:spacing w:val="20"/>
+        </w:rPr>
+      </w:pPr>
+      <w:r>
+        <w:rPr>
+          <w:rFonts w:ascii="Times New Roman" w:hAnsi="Times New Roman" w:cs="Times New Roman"/>
+          <w:spacing w:val="20"/>
+        </w:rPr>
+        <w:t>[</w:t>
+      </w:r>
+      <w:r>
+        <w:rPr>
+          <w:rFonts w:ascii="Times New Roman" w:hAnsi="Times New Roman" w:cs="Times New Roman"/>
+          <w:spacing w:val="20"/>
+        </w:rPr>
+        <w:t>6</w:t>
+      </w:r>
+      <w:r>
+        <w:rPr>
+          <w:rFonts w:ascii="Times New Roman" w:hAnsi="Times New Roman" w:cs="Times New Roman"/>
+          <w:spacing w:val="20"/>
+        </w:rPr>
+        <w:t>]</w:t>
+      </w:r>
+      <w:r>
+        <w:rPr>
+          <w:rFonts w:ascii="Times New Roman" w:eastAsiaTheme="minorEastAsia" w:hAnsi="Times New Roman" w:cs="Times New Roman"/>
+          <w:color w:val="000000" w:themeColor="text1"/>
+          <w:spacing w:val="20"/>
+          <w:kern w:val="24"/>
+          <w:lang w:eastAsia="en-IN"/>
+        </w:rPr>
+        <w:t xml:space="preserve"> E-Commerce web Application by using MERN Technology</w:t>
+      </w:r>
+      <w:r>
+        <w:rPr>
+          <w:rFonts w:ascii="Times New Roman" w:eastAsiaTheme="minorEastAsia" w:hAnsi="Times New Roman" w:cs="Times New Roman"/>
+          <w:color w:val="000000" w:themeColor="text1"/>
+          <w:spacing w:val="20"/>
+          <w:kern w:val="24"/>
+          <w:lang w:eastAsia="en-IN"/>
+        </w:rPr>
+        <w:t xml:space="preserve"> </w:t>
+      </w:r>
+      <w:r>
+        <w:rPr>
+          <w:rFonts w:ascii="Times New Roman" w:hAnsi="Times New Roman" w:cs="Times New Roman"/>
+          <w:bCs/>
+          <w:spacing w:val="20"/>
+        </w:rPr>
+        <w:t xml:space="preserve">| </w:t>
+      </w:r>
+      <w:r>
+        <w:rPr>
+          <w:rFonts w:ascii="Times New Roman" w:hAnsi="Times New Roman" w:cs="Times New Roman"/>
+          <w:bCs/>
+          <w:spacing w:val="20"/>
+        </w:rPr>
+        <w:t>International Journal for Modern Trends in Science and Technology</w:t>
+      </w:r>
+      <w:r>
+        <w:rPr>
+          <w:rFonts w:ascii="Times New Roman" w:hAnsi="Times New Roman" w:cs="Times New Roman"/>
+          <w:bCs/>
+          <w:spacing w:val="20"/>
+        </w:rPr>
+        <w:t xml:space="preserve"> </w:t>
+      </w:r>
+      <w:r>
+        <w:rPr>
+          <w:rFonts w:ascii="Times New Roman" w:hAnsi="Times New Roman" w:cs="Times New Roman"/>
+          <w:bCs/>
+          <w:spacing w:val="20"/>
+        </w:rPr>
+        <w:t xml:space="preserve">| </w:t>
+      </w:r>
+      <w:r>
+        <w:rPr>
+          <w:rFonts w:ascii="Times New Roman" w:hAnsi="Times New Roman" w:cs="Times New Roman"/>
+          <w:bCs/>
+          <w:spacing w:val="20"/>
+        </w:rPr>
+        <w:t>J</w:t>
+      </w:r>
+      <w:r>
+        <w:rPr>
+          <w:rFonts w:ascii="Times New Roman" w:hAnsi="Times New Roman" w:cs="Times New Roman"/>
+          <w:bCs/>
+          <w:spacing w:val="20"/>
+        </w:rPr>
+        <w:t>une 2021</w:t>
+      </w:r>
+      <w:r>
+        <w:rPr>
+          <w:rFonts w:ascii="Times New Roman" w:hAnsi="Times New Roman" w:cs="Times New Roman"/>
+          <w:bCs/>
+          <w:spacing w:val="20"/>
+        </w:rPr>
+        <w:t xml:space="preserve">| </w:t>
+      </w:r>
+      <w:r>
+        <w:rPr>
+          <w:rStyle w:val="Hyperlink"/>
+          <w:rFonts w:ascii="Times New Roman" w:hAnsi="Times New Roman" w:cs="Times New Roman"/>
+          <w:bCs/>
+          <w:spacing w:val="20"/>
+        </w:rPr>
+        <w:t>https://www.ijmtst.com/vol7issue05.html</w:t>
+      </w:r>
     </w:p>
     <w:p>
       <w:pPr>
@@ -14996,6 +14461,7 @@
         </w:rPr>
       </w:pPr>
     </w:p>
+    <w:bookmarkEnd w:id="0"/>
     <w:p>
       <w:pPr>
         <w:spacing w:line="360" w:lineRule="auto"/>
@@ -15006,6 +14472,98 @@
           <w:spacing w:val="20"/>
         </w:rPr>
       </w:pPr>
+      <w:r>
+        <w:rPr>
+          <w:rFonts w:ascii="Times New Roman" w:hAnsi="Times New Roman" w:cs="Times New Roman"/>
+          <w:spacing w:val="20"/>
+        </w:rPr>
+        <w:t>[</w:t>
+      </w:r>
+      <w:r>
+        <w:rPr>
+          <w:rFonts w:ascii="Times New Roman" w:hAnsi="Times New Roman" w:cs="Times New Roman"/>
+          <w:spacing w:val="20"/>
+        </w:rPr>
+        <w:t>7</w:t>
+      </w:r>
+      <w:r>
+        <w:rPr>
+          <w:rFonts w:ascii="Times New Roman" w:hAnsi="Times New Roman" w:cs="Times New Roman"/>
+          <w:spacing w:val="20"/>
+        </w:rPr>
+        <w:t>]</w:t>
+      </w:r>
+      <w:r>
+        <w:rPr>
+          <w:rFonts w:ascii="Times New Roman" w:eastAsiaTheme="minorEastAsia" w:hAnsi="Times New Roman" w:cs="Times New Roman"/>
+          <w:color w:val="000000" w:themeColor="text1"/>
+          <w:spacing w:val="20"/>
+          <w:kern w:val="24"/>
+          <w:lang w:eastAsia="en-IN"/>
+        </w:rPr>
+        <w:t xml:space="preserve"> </w:t>
+      </w:r>
+      <w:r>
+        <w:rPr>
+          <w:rFonts w:ascii="Times New Roman" w:hAnsi="Times New Roman" w:cs="Times New Roman"/>
+          <w:spacing w:val="20"/>
+        </w:rPr>
+        <w:t xml:space="preserve">MERN Stack Web Development </w:t>
+      </w:r>
+      <w:r>
+        <w:rPr>
+          <w:rFonts w:ascii="Times New Roman" w:hAnsi="Times New Roman" w:cs="Times New Roman"/>
+          <w:bCs/>
+          <w:spacing w:val="20"/>
+        </w:rPr>
+        <w:t xml:space="preserve">| </w:t>
+      </w:r>
+      <w:r>
+        <w:rPr>
+          <w:rFonts w:ascii="Times New Roman" w:hAnsi="Times New Roman" w:cs="Times New Roman"/>
+          <w:spacing w:val="20"/>
+        </w:rPr>
+        <w:t>Annals of R.S.C.B</w:t>
+      </w:r>
+      <w:r>
+        <w:rPr>
+          <w:rFonts w:ascii="Times New Roman" w:hAnsi="Times New Roman" w:cs="Times New Roman"/>
+          <w:bCs/>
+          <w:spacing w:val="20"/>
+        </w:rPr>
+        <w:t xml:space="preserve"> | </w:t>
+      </w:r>
+      <w:r>
+        <w:rPr>
+          <w:rFonts w:ascii="Times New Roman" w:hAnsi="Times New Roman" w:cs="Times New Roman"/>
+          <w:spacing w:val="20"/>
+        </w:rPr>
+        <w:t>May 2021</w:t>
+      </w:r>
+      <w:r>
+        <w:rPr>
+          <w:rFonts w:ascii="Times New Roman" w:hAnsi="Times New Roman" w:cs="Times New Roman"/>
+          <w:spacing w:val="20"/>
+        </w:rPr>
+        <w:t xml:space="preserve"> </w:t>
+      </w:r>
+      <w:r>
+        <w:rPr>
+          <w:rFonts w:ascii="Times New Roman" w:hAnsi="Times New Roman" w:cs="Times New Roman"/>
+          <w:bCs/>
+          <w:spacing w:val="20"/>
+        </w:rPr>
+        <w:t xml:space="preserve">| </w:t>
+      </w:r>
+      <w:r>
+        <w:rPr>
+          <w:rStyle w:val="Hyperlink"/>
+          <w:rFonts w:ascii="Times New Roman" w:hAnsi="Times New Roman" w:cs="Times New Roman"/>
+          <w:bCs/>
+          <w:spacing w:val="20"/>
+        </w:rPr>
+        <w:t>http://annalsofrscb.ro/index.php/journal</w:t>
+      </w:r>
     </w:p>
     <w:p>
       <w:pPr>
@@ -15013,6 +14571,591 @@
         <w:jc w:val="both"/>
         <w:rPr>
           <w:rFonts w:ascii="Times New Roman" w:hAnsi="Times New Roman" w:cs="Times New Roman"/>
+          <w:bCs/>
+          <w:spacing w:val="20"/>
+        </w:rPr>
+      </w:pPr>
+    </w:p>
+    <w:p>
+      <w:pPr>
+        <w:spacing w:line="360" w:lineRule="auto"/>
+        <w:jc w:val="both"/>
+        <w:rPr>
+          <w:rFonts w:ascii="Times New Roman" w:hAnsi="Times New Roman" w:cs="Times New Roman"/>
+          <w:bCs/>
+          <w:spacing w:val="20"/>
+        </w:rPr>
+      </w:pPr>
+    </w:p>
+    <w:p>
+      <w:pPr>
+        <w:spacing w:line="360" w:lineRule="auto"/>
+        <w:jc w:val="both"/>
+        <w:rPr>
+          <w:rFonts w:ascii="Times New Roman" w:hAnsi="Times New Roman" w:cs="Times New Roman"/>
+          <w:bCs/>
+          <w:spacing w:val="20"/>
+        </w:rPr>
+      </w:pPr>
+      <w:r>
+        <w:rPr>
+          <w:rFonts w:ascii="Times New Roman" w:hAnsi="Times New Roman" w:cs="Times New Roman"/>
+          <w:spacing w:val="20"/>
+        </w:rPr>
+        <w:t>[7]</w:t>
+      </w:r>
+      <w:r>
+        <w:rPr>
+          <w:rFonts w:ascii="Times New Roman" w:eastAsiaTheme="minorEastAsia" w:hAnsi="Times New Roman" w:cs="Times New Roman"/>
+          <w:color w:val="000000" w:themeColor="text1"/>
+          <w:spacing w:val="20"/>
+          <w:kern w:val="24"/>
+          <w:lang w:eastAsia="en-IN"/>
+        </w:rPr>
+        <w:t xml:space="preserve"> </w:t>
+      </w:r>
+      <w:r>
+        <w:rPr>
+          <w:rFonts w:ascii="Times New Roman" w:hAnsi="Times New Roman" w:cs="Times New Roman"/>
+          <w:spacing w:val="20"/>
+        </w:rPr>
+        <w:t xml:space="preserve">CHALLENGES OF FOOD SECURITY </w:t>
+      </w:r>
+      <w:r>
+        <w:rPr>
+          <w:rFonts w:ascii="Times New Roman" w:hAnsi="Times New Roman" w:cs="Times New Roman"/>
+          <w:bCs/>
+          <w:spacing w:val="20"/>
+        </w:rPr>
+        <w:t xml:space="preserve">| </w:t>
+      </w:r>
+      <w:r>
+        <w:rPr>
+          <w:rFonts w:ascii="Times New Roman" w:hAnsi="Times New Roman" w:cs="Times New Roman"/>
+          <w:spacing w:val="20"/>
+        </w:rPr>
+        <w:t>International Conference on Research in Humanities, Applied Sciences and Education</w:t>
+      </w:r>
+      <w:r>
+        <w:rPr>
+          <w:rFonts w:ascii="Times New Roman" w:hAnsi="Times New Roman" w:cs="Times New Roman"/>
+          <w:bCs/>
+          <w:spacing w:val="20"/>
+        </w:rPr>
+        <w:t xml:space="preserve">| </w:t>
+      </w:r>
+      <w:r>
+        <w:rPr>
+          <w:rFonts w:ascii="Times New Roman" w:hAnsi="Times New Roman" w:cs="Times New Roman"/>
+          <w:spacing w:val="20"/>
+        </w:rPr>
+        <w:t>June 5th 2022</w:t>
+      </w:r>
+      <w:r>
+        <w:rPr>
+          <w:rFonts w:ascii="Times New Roman" w:hAnsi="Times New Roman" w:cs="Times New Roman"/>
+          <w:bCs/>
+          <w:spacing w:val="20"/>
+        </w:rPr>
+        <w:t xml:space="preserve">| </w:t>
+      </w:r>
+      <w:r>
+        <w:rPr>
+          <w:rStyle w:val="Hyperlink"/>
+          <w:rFonts w:ascii="Times New Roman" w:hAnsi="Times New Roman" w:cs="Times New Roman"/>
+          <w:bCs/>
+          <w:spacing w:val="20"/>
+        </w:rPr>
+        <w:t>https://www.researchgate.net/publication/312093853_Challenges_of_Food_Security_in_India</w:t>
+      </w:r>
+    </w:p>
+    <w:p>
+      <w:pPr>
+        <w:spacing w:line="360" w:lineRule="auto"/>
+        <w:jc w:val="both"/>
+        <w:rPr>
+          <w:rFonts w:ascii="Times New Roman" w:hAnsi="Times New Roman" w:cs="Times New Roman"/>
+          <w:bCs/>
+          <w:spacing w:val="20"/>
+        </w:rPr>
+      </w:pPr>
+    </w:p>
+    <w:p>
+      <w:pPr>
+        <w:spacing w:line="360" w:lineRule="auto"/>
+        <w:jc w:val="both"/>
+        <w:rPr>
+          <w:rStyle w:val="Hyperlink"/>
+          <w:rFonts w:ascii="Times New Roman" w:hAnsi="Times New Roman" w:cs="Times New Roman"/>
+          <w:bCs/>
+          <w:spacing w:val="20"/>
+        </w:rPr>
+      </w:pPr>
+      <w:r>
+        <w:rPr>
+          <w:rFonts w:ascii="Times New Roman" w:hAnsi="Times New Roman" w:cs="Times New Roman"/>
+          <w:spacing w:val="20"/>
+        </w:rPr>
+        <w:t>[7]</w:t>
+      </w:r>
+      <w:r>
+        <w:rPr>
+          <w:rFonts w:ascii="Times New Roman" w:eastAsiaTheme="minorEastAsia" w:hAnsi="Times New Roman" w:cs="Times New Roman"/>
+          <w:color w:val="000000" w:themeColor="text1"/>
+          <w:spacing w:val="20"/>
+          <w:kern w:val="24"/>
+          <w:lang w:eastAsia="en-IN"/>
+        </w:rPr>
+        <w:t xml:space="preserve"> </w:t>
+      </w:r>
+      <w:r>
+        <w:rPr>
+          <w:rFonts w:ascii="Times New Roman" w:hAnsi="Times New Roman" w:cs="Times New Roman"/>
+          <w:spacing w:val="20"/>
+        </w:rPr>
+        <w:t xml:space="preserve">Investigating the Feasibility of a Restaurant Delivery Service to Improve Food Security among College Students Experiencing Marginal Food Security, a Head-to-Head Trial with Grocery Store Gift Cards </w:t>
+      </w:r>
+      <w:r>
+        <w:rPr>
+          <w:rFonts w:ascii="Times New Roman" w:hAnsi="Times New Roman" w:cs="Times New Roman"/>
+          <w:bCs/>
+          <w:spacing w:val="20"/>
+        </w:rPr>
+        <w:t xml:space="preserve">| </w:t>
+      </w:r>
+      <w:r>
+        <w:rPr>
+          <w:rFonts w:ascii="Times New Roman" w:hAnsi="Times New Roman" w:cs="Times New Roman"/>
+          <w:spacing w:val="20"/>
+        </w:rPr>
+        <w:t>Int. J. Environ. Res. Public Health</w:t>
+      </w:r>
+      <w:r>
+        <w:rPr>
+          <w:rFonts w:ascii="Times New Roman" w:hAnsi="Times New Roman" w:cs="Times New Roman"/>
+          <w:spacing w:val="20"/>
+        </w:rPr>
+        <w:t xml:space="preserve"> </w:t>
+      </w:r>
+      <w:r>
+        <w:rPr>
+          <w:rFonts w:ascii="Times New Roman" w:hAnsi="Times New Roman" w:cs="Times New Roman"/>
+          <w:bCs/>
+          <w:spacing w:val="20"/>
+        </w:rPr>
+        <w:t xml:space="preserve">| </w:t>
+      </w:r>
+      <w:r>
+        <w:rPr>
+          <w:rFonts w:ascii="Times New Roman" w:hAnsi="Times New Roman" w:cs="Times New Roman"/>
+          <w:spacing w:val="20"/>
+        </w:rPr>
+        <w:t xml:space="preserve">2021  </w:t>
+      </w:r>
+      <w:r>
+        <w:rPr>
+          <w:rFonts w:ascii="Times New Roman" w:hAnsi="Times New Roman" w:cs="Times New Roman"/>
+          <w:bCs/>
+          <w:spacing w:val="20"/>
+        </w:rPr>
+        <w:t xml:space="preserve">| </w:t>
+      </w:r>
+      <w:hyperlink r:id="rId34" w:history="1">
+        <w:r>
+          <w:rPr>
+            <w:rStyle w:val="Hyperlink"/>
+            <w:rFonts w:ascii="Times New Roman" w:hAnsi="Times New Roman" w:cs="Times New Roman"/>
+            <w:bCs/>
+            <w:spacing w:val="20"/>
+          </w:rPr>
+          <w:t>https://doi.org/10.3390/ijerph18189680</w:t>
+        </w:r>
+      </w:hyperlink>
+    </w:p>
+    <w:p>
+      <w:pPr>
+        <w:spacing w:line="360" w:lineRule="auto"/>
+        <w:jc w:val="both"/>
+        <w:rPr>
+          <w:rStyle w:val="Hyperlink"/>
+          <w:rFonts w:ascii="Times New Roman" w:hAnsi="Times New Roman" w:cs="Times New Roman"/>
+          <w:bCs/>
+          <w:spacing w:val="20"/>
+        </w:rPr>
+      </w:pPr>
+    </w:p>
+    <w:p>
+      <w:pPr>
+        <w:spacing w:line="360" w:lineRule="auto"/>
+        <w:jc w:val="both"/>
+        <w:rPr>
+          <w:rStyle w:val="Hyperlink"/>
+          <w:rFonts w:ascii="Times New Roman" w:hAnsi="Times New Roman" w:cs="Times New Roman"/>
+          <w:bCs/>
+          <w:spacing w:val="20"/>
+        </w:rPr>
+      </w:pPr>
+      <w:r>
+        <w:rPr>
+          <w:rFonts w:ascii="Times New Roman" w:hAnsi="Times New Roman" w:cs="Times New Roman"/>
+          <w:spacing w:val="20"/>
+        </w:rPr>
+        <w:t>[</w:t>
+      </w:r>
+      <w:r>
+        <w:rPr>
+          <w:rFonts w:ascii="Times New Roman" w:hAnsi="Times New Roman" w:cs="Times New Roman"/>
+          <w:spacing w:val="20"/>
+        </w:rPr>
+        <w:t>8</w:t>
+      </w:r>
+      <w:r>
+        <w:rPr>
+          <w:rFonts w:ascii="Times New Roman" w:hAnsi="Times New Roman" w:cs="Times New Roman"/>
+          <w:spacing w:val="20"/>
+        </w:rPr>
+        <w:t>]</w:t>
+      </w:r>
+      <w:r>
+        <w:rPr>
+          <w:rFonts w:ascii="Times New Roman" w:eastAsiaTheme="minorEastAsia" w:hAnsi="Times New Roman" w:cs="Times New Roman"/>
+          <w:color w:val="000000" w:themeColor="text1"/>
+          <w:spacing w:val="20"/>
+          <w:kern w:val="24"/>
+          <w:lang w:eastAsia="en-IN"/>
+        </w:rPr>
+        <w:t xml:space="preserve"> </w:t>
+      </w:r>
+      <w:r>
+        <w:rPr>
+          <w:rFonts w:ascii="Times New Roman" w:hAnsi="Times New Roman" w:cs="Times New Roman"/>
+          <w:spacing w:val="20"/>
+        </w:rPr>
+        <w:t xml:space="preserve">Implementation of RESTful API Web Services Architecture in Takeaway Application Development </w:t>
+      </w:r>
+      <w:r>
+        <w:rPr>
+          <w:rFonts w:ascii="Times New Roman" w:hAnsi="Times New Roman" w:cs="Times New Roman"/>
+          <w:spacing w:val="20"/>
+        </w:rPr>
+        <w:t xml:space="preserve"> </w:t>
+      </w:r>
+      <w:r>
+        <w:rPr>
+          <w:rFonts w:ascii="Times New Roman" w:hAnsi="Times New Roman" w:cs="Times New Roman"/>
+          <w:bCs/>
+          <w:spacing w:val="20"/>
+        </w:rPr>
+        <w:t xml:space="preserve">| </w:t>
+      </w:r>
+      <w:r>
+        <w:rPr>
+          <w:rFonts w:ascii="Times New Roman" w:hAnsi="Times New Roman" w:cs="Times New Roman"/>
+          <w:spacing w:val="20"/>
+        </w:rPr>
+        <w:t>1st International Conference on Electronic and Electrical Engineering and Intelligent System (ICE3IS)</w:t>
+      </w:r>
+      <w:r>
+        <w:rPr>
+          <w:rFonts w:ascii="Times New Roman" w:hAnsi="Times New Roman" w:cs="Times New Roman"/>
+          <w:bCs/>
+          <w:spacing w:val="20"/>
+        </w:rPr>
+        <w:t xml:space="preserve">| </w:t>
+      </w:r>
+      <w:r>
+        <w:rPr>
+          <w:rFonts w:ascii="Times New Roman" w:hAnsi="Times New Roman" w:cs="Times New Roman"/>
+          <w:spacing w:val="20"/>
+        </w:rPr>
+        <w:t>2021</w:t>
+      </w:r>
+      <w:r>
+        <w:rPr>
+          <w:rFonts w:ascii="Times New Roman" w:hAnsi="Times New Roman" w:cs="Times New Roman"/>
+          <w:spacing w:val="20"/>
+        </w:rPr>
+        <w:t xml:space="preserve"> </w:t>
+      </w:r>
+      <w:r>
+        <w:rPr>
+          <w:rFonts w:ascii="Times New Roman" w:hAnsi="Times New Roman" w:cs="Times New Roman"/>
+          <w:spacing w:val="20"/>
+        </w:rPr>
+        <w:t xml:space="preserve"> </w:t>
+      </w:r>
+      <w:r>
+        <w:rPr>
+          <w:rFonts w:ascii="Times New Roman" w:hAnsi="Times New Roman" w:cs="Times New Roman"/>
+          <w:bCs/>
+          <w:spacing w:val="20"/>
+        </w:rPr>
+        <w:t xml:space="preserve">| </w:t>
+      </w:r>
+      <w:hyperlink r:id="rId35" w:history="1">
+        <w:r>
+          <w:rPr>
+            <w:rStyle w:val="Hyperlink"/>
+            <w:rFonts w:ascii="Times New Roman" w:hAnsi="Times New Roman" w:cs="Times New Roman"/>
+            <w:bCs/>
+            <w:spacing w:val="20"/>
+          </w:rPr>
+          <w:t>https://ieeexplore.ieee.org/document/9649679</w:t>
+        </w:r>
+      </w:hyperlink>
+    </w:p>
+    <w:p>
+      <w:pPr>
+        <w:spacing w:line="360" w:lineRule="auto"/>
+        <w:jc w:val="both"/>
+        <w:rPr>
+          <w:rStyle w:val="Hyperlink"/>
+          <w:rFonts w:ascii="Times New Roman" w:hAnsi="Times New Roman" w:cs="Times New Roman"/>
+          <w:bCs/>
+          <w:spacing w:val="20"/>
+        </w:rPr>
+      </w:pPr>
+    </w:p>
+    <w:p>
+      <w:pPr>
+        <w:spacing w:line="360" w:lineRule="auto"/>
+        <w:jc w:val="both"/>
+        <w:rPr>
+          <w:rFonts w:ascii="Times New Roman" w:hAnsi="Times New Roman" w:cs="Times New Roman"/>
+          <w:bCs/>
+          <w:spacing w:val="20"/>
+        </w:rPr>
+      </w:pPr>
+      <w:r>
+        <w:rPr>
+          <w:rFonts w:ascii="Times New Roman" w:hAnsi="Times New Roman" w:cs="Times New Roman"/>
+          <w:spacing w:val="20"/>
+        </w:rPr>
+        <w:t>[8</w:t>
+      </w:r>
+      <w:r>
+        <w:rPr>
+          <w:rFonts w:ascii="Times New Roman" w:hAnsi="Times New Roman" w:cs="Times New Roman"/>
+          <w:spacing w:val="20"/>
+        </w:rPr>
+        <w:t xml:space="preserve">] </w:t>
+      </w:r>
+      <w:r>
+        <w:rPr>
+          <w:rFonts w:ascii="Times New Roman" w:hAnsi="Times New Roman" w:cs="Times New Roman"/>
+          <w:spacing w:val="20"/>
+        </w:rPr>
+        <w:t>Solving Food Wastage issues through BYOD application</w:t>
+      </w:r>
+      <w:r>
+        <w:rPr>
+          <w:rFonts w:ascii="Times New Roman" w:hAnsi="Times New Roman" w:cs="Times New Roman"/>
+          <w:spacing w:val="20"/>
+        </w:rPr>
+        <w:t xml:space="preserve"> </w:t>
+      </w:r>
+      <w:r>
+        <w:rPr>
+          <w:rFonts w:ascii="Times New Roman" w:hAnsi="Times New Roman" w:cs="Times New Roman"/>
+          <w:bCs/>
+          <w:spacing w:val="20"/>
+        </w:rPr>
+        <w:t xml:space="preserve">| </w:t>
+      </w:r>
+      <w:r>
+        <w:rPr>
+          <w:rFonts w:ascii="Times New Roman" w:hAnsi="Times New Roman" w:cs="Times New Roman"/>
+          <w:spacing w:val="20"/>
+        </w:rPr>
+        <w:t>Fifth National Conference of Saudi Computers Colleges (NCCC)</w:t>
+      </w:r>
+      <w:r>
+        <w:rPr>
+          <w:rFonts w:ascii="Times New Roman" w:hAnsi="Times New Roman" w:cs="Times New Roman"/>
+          <w:spacing w:val="20"/>
+        </w:rPr>
+        <w:t xml:space="preserve"> </w:t>
+      </w:r>
+      <w:r>
+        <w:rPr>
+          <w:rFonts w:ascii="Times New Roman" w:hAnsi="Times New Roman" w:cs="Times New Roman"/>
+          <w:bCs/>
+          <w:spacing w:val="20"/>
+        </w:rPr>
+        <w:t xml:space="preserve">| </w:t>
+      </w:r>
+      <w:r>
+        <w:rPr>
+          <w:rFonts w:ascii="Times New Roman" w:hAnsi="Times New Roman" w:cs="Times New Roman"/>
+          <w:spacing w:val="20"/>
+        </w:rPr>
+        <w:t xml:space="preserve">2022 </w:t>
+      </w:r>
+      <w:r>
+        <w:rPr>
+          <w:rFonts w:ascii="Times New Roman" w:hAnsi="Times New Roman" w:cs="Times New Roman"/>
+          <w:bCs/>
+          <w:spacing w:val="20"/>
+        </w:rPr>
+        <w:t xml:space="preserve">| </w:t>
+      </w:r>
+      <w:r>
+        <w:rPr>
+          <w:rStyle w:val="Hyperlink"/>
+          <w:rFonts w:ascii="Times New Roman" w:hAnsi="Times New Roman" w:cs="Times New Roman"/>
+          <w:bCs/>
+          <w:spacing w:val="20"/>
+        </w:rPr>
+        <w:t>https://ieeexplore.ieee.org/document/10067735</w:t>
+      </w:r>
+    </w:p>
+    <w:p>
+      <w:pPr>
+        <w:spacing w:line="360" w:lineRule="auto"/>
+        <w:jc w:val="both"/>
+        <w:rPr>
+          <w:rStyle w:val="Hyperlink"/>
+          <w:rFonts w:ascii="Times New Roman" w:hAnsi="Times New Roman" w:cs="Times New Roman"/>
+          <w:bCs/>
+          <w:spacing w:val="20"/>
+        </w:rPr>
+      </w:pPr>
+    </w:p>
+    <w:p>
+      <w:pPr>
+        <w:spacing w:line="360" w:lineRule="auto"/>
+        <w:jc w:val="both"/>
+        <w:rPr>
+          <w:rFonts w:ascii="Times New Roman" w:hAnsi="Times New Roman" w:cs="Times New Roman"/>
+          <w:bCs/>
+          <w:spacing w:val="20"/>
+        </w:rPr>
+      </w:pPr>
+      <w:r>
+        <w:rPr>
+          <w:rFonts w:ascii="Times New Roman" w:hAnsi="Times New Roman" w:cs="Times New Roman"/>
+          <w:spacing w:val="20"/>
+        </w:rPr>
+        <w:t>[8]</w:t>
+      </w:r>
+      <w:r>
+        <w:rPr>
+          <w:rFonts w:ascii="Times New Roman" w:hAnsi="Times New Roman" w:cs="Times New Roman"/>
+          <w:spacing w:val="20"/>
+        </w:rPr>
+        <w:t xml:space="preserve"> </w:t>
+      </w:r>
+      <w:r>
+        <w:rPr>
+          <w:rFonts w:ascii="Times New Roman" w:hAnsi="Times New Roman" w:cs="Times New Roman"/>
+          <w:spacing w:val="20"/>
+        </w:rPr>
+        <w:t xml:space="preserve">Review of Online Food Delivery Platforms and their Impacts on Sustainability </w:t>
+      </w:r>
+      <w:r>
+        <w:rPr>
+          <w:rFonts w:ascii="Times New Roman" w:hAnsi="Times New Roman" w:cs="Times New Roman"/>
+          <w:bCs/>
+          <w:spacing w:val="20"/>
+        </w:rPr>
+        <w:t xml:space="preserve">| </w:t>
+      </w:r>
+      <w:r>
+        <w:rPr>
+          <w:rFonts w:ascii="Times New Roman" w:hAnsi="Times New Roman" w:cs="Times New Roman"/>
+          <w:spacing w:val="20"/>
+        </w:rPr>
+        <w:t xml:space="preserve">Fifth National Conference of Saudi Computers Colleges (NCCC) </w:t>
+      </w:r>
+      <w:r>
+        <w:rPr>
+          <w:rFonts w:ascii="Times New Roman" w:hAnsi="Times New Roman" w:cs="Times New Roman"/>
+          <w:bCs/>
+          <w:spacing w:val="20"/>
+        </w:rPr>
+        <w:t xml:space="preserve">| </w:t>
+      </w:r>
+      <w:r>
+        <w:rPr>
+          <w:rFonts w:ascii="Times New Roman" w:hAnsi="Times New Roman" w:cs="Times New Roman"/>
+          <w:spacing w:val="20"/>
+        </w:rPr>
+        <w:t>8 July 2020</w:t>
+      </w:r>
+      <w:r>
+        <w:rPr>
+          <w:rFonts w:ascii="Times New Roman" w:hAnsi="Times New Roman" w:cs="Times New Roman"/>
+          <w:bCs/>
+          <w:spacing w:val="20"/>
+        </w:rPr>
+        <w:t xml:space="preserve">| </w:t>
+      </w:r>
+      <w:r>
+        <w:rPr>
+          <w:rStyle w:val="Hyperlink"/>
+          <w:rFonts w:ascii="Times New Roman" w:hAnsi="Times New Roman" w:cs="Times New Roman"/>
+          <w:bCs/>
+          <w:spacing w:val="20"/>
+        </w:rPr>
+        <w:t>https://ideas.repec.org/a/gam/jsusta/v12y2020i14p5528-d382021.html</w:t>
+      </w:r>
+    </w:p>
+    <w:p>
+      <w:pPr>
+        <w:spacing w:line="360" w:lineRule="auto"/>
+        <w:rPr>
+          <w:rFonts w:ascii="Times New Roman" w:hAnsi="Times New Roman" w:cs="Times New Roman"/>
+          <w:bCs/>
+          <w:spacing w:val="20"/>
+        </w:rPr>
+      </w:pPr>
+    </w:p>
+    <w:p>
+      <w:pPr>
+        <w:spacing w:line="360" w:lineRule="auto"/>
+        <w:rPr>
+          <w:rFonts w:ascii="Times New Roman" w:hAnsi="Times New Roman" w:cs="Times New Roman"/>
+          <w:bCs/>
+          <w:spacing w:val="20"/>
+        </w:rPr>
+      </w:pPr>
+    </w:p>
+    <w:p>
+      <w:pPr>
+        <w:spacing w:line="360" w:lineRule="auto"/>
+        <w:rPr>
+          <w:rFonts w:ascii="Times New Roman" w:hAnsi="Times New Roman" w:cs="Times New Roman"/>
+          <w:bCs/>
+          <w:spacing w:val="20"/>
+        </w:rPr>
+      </w:pPr>
+    </w:p>
+    <w:p>
+      <w:pPr>
+        <w:spacing w:line="360" w:lineRule="auto"/>
+        <w:rPr>
+          <w:rFonts w:ascii="Times New Roman" w:hAnsi="Times New Roman" w:cs="Times New Roman"/>
+          <w:bCs/>
+          <w:spacing w:val="20"/>
+        </w:rPr>
+      </w:pPr>
+    </w:p>
+    <w:p>
+      <w:pPr>
+        <w:spacing w:line="360" w:lineRule="auto"/>
+        <w:rPr>
+          <w:rFonts w:ascii="Times New Roman" w:hAnsi="Times New Roman" w:cs="Times New Roman"/>
+          <w:bCs/>
+          <w:spacing w:val="20"/>
+        </w:rPr>
+      </w:pPr>
+    </w:p>
+    <w:p>
+      <w:pPr>
+        <w:spacing w:line="360" w:lineRule="auto"/>
+        <w:jc w:val="both"/>
+        <w:rPr>
+          <w:rFonts w:ascii="Times New Roman" w:hAnsi="Times New Roman" w:cs="Times New Roman"/>
           <w:b/>
           <w:bCs/>
           <w:spacing w:val="20"/>
@@ -15020,8 +15163,8 @@
       </w:pPr>
     </w:p>
     <w:sectPr>
-      <w:headerReference w:type="default" r:id="rId34"/>
-      <w:footerReference w:type="default" r:id="rId35"/>
+      <w:headerReference w:type="default" r:id="rId36"/>
+      <w:footerReference w:type="default" r:id="rId37"/>
       <w:pgSz w:w="11906" w:h="16838"/>
       <w:pgMar w:top="425" w:right="567" w:bottom="425" w:left="709" w:header="709" w:footer="709" w:gutter="0"/>
       <w:pgNumType w:start="1"/>
@@ -19716,7 +19859,6 @@
   <w:style w:type="character" w:default="1" w:styleId="DefaultParagraphFont">
     <w:name w:val="Default Paragraph Font"/>
     <w:uiPriority w:val="1"/>
-    <w:semiHidden/>
     <w:unhideWhenUsed/>
   </w:style>
   <w:style w:type="table" w:default="1" w:styleId="TableNormal">

</xml_diff>